<commit_message>
Modificacao do Diagrama de Classes do ASTAH...
Commit contem uma actualizacao do modelod de classes do projecto, sendo que foram elimiados algumas classes que la existiam que achou-se inconveniente, como e o caso da classe: Estudante, Bolseiro, nao bolseiro, outros que na verdade sao simples tipos de pacientes que nao precisam necessariamente de ser classes.

Co-Authored-By: carlaseixas <carlaseixas@users.noreply.github.com>
</commit_message>
<xml_diff>
--- a/documentos/SGH_UEM_DescricaoDoSistema.docx
+++ b/documentos/SGH_UEM_DescricaoDoSistema.docx
@@ -12,11 +12,14 @@
         </w:pBdr>
         <w:jc w:val="center"/>
         <w:rPr>
-          <w:szCs w:val="24"/>
-        </w:rPr>
-      </w:pPr>
-      <w:r>
-        <w:rPr>
+          <w:rFonts w:ascii="Bookman Old Style" w:hAnsi="Bookman Old Style"/>
+          <w:szCs w:val="24"/>
+        </w:rPr>
+      </w:pPr>
+      <w:r>
+        <w:rPr>
+          <w:rFonts w:ascii="Bookman Old Style" w:hAnsi="Bookman Old Style"/>
+          <w:noProof/>
           <w:szCs w:val="24"/>
         </w:rPr>
         <w:drawing>
@@ -70,6 +73,7 @@
       </w:r>
       <w:r>
         <w:rPr>
+          <w:rFonts w:ascii="Bookman Old Style" w:hAnsi="Bookman Old Style"/>
           <w:b/>
           <w:bCs/>
           <w:szCs w:val="24"/>
@@ -87,12 +91,14 @@
         </w:pBdr>
         <w:jc w:val="center"/>
         <w:rPr>
+          <w:rFonts w:ascii="Bookman Old Style" w:hAnsi="Bookman Old Style"/>
           <w:b/>
           <w:szCs w:val="24"/>
         </w:rPr>
       </w:pPr>
       <w:r>
         <w:rPr>
+          <w:rFonts w:ascii="Bookman Old Style" w:hAnsi="Bookman Old Style"/>
           <w:b/>
           <w:szCs w:val="24"/>
         </w:rPr>
@@ -100,6 +106,7 @@
       </w:r>
       <w:r>
         <w:rPr>
+          <w:rFonts w:ascii="Bookman Old Style" w:hAnsi="Bookman Old Style"/>
           <w:b/>
           <w:szCs w:val="24"/>
         </w:rPr>
@@ -107,6 +114,7 @@
       </w:r>
       <w:r>
         <w:rPr>
+          <w:rFonts w:ascii="Bookman Old Style" w:hAnsi="Bookman Old Style"/>
           <w:b/>
           <w:szCs w:val="24"/>
         </w:rPr>
@@ -114,6 +122,7 @@
       </w:r>
       <w:r>
         <w:rPr>
+          <w:rFonts w:ascii="Bookman Old Style" w:hAnsi="Bookman Old Style"/>
           <w:b/>
           <w:szCs w:val="24"/>
         </w:rPr>
@@ -121,6 +130,7 @@
       </w:r>
       <w:r>
         <w:rPr>
+          <w:rFonts w:ascii="Bookman Old Style" w:hAnsi="Bookman Old Style"/>
           <w:b/>
           <w:szCs w:val="24"/>
         </w:rPr>
@@ -137,12 +147,14 @@
         </w:pBdr>
         <w:jc w:val="center"/>
         <w:rPr>
+          <w:rFonts w:ascii="Bookman Old Style" w:hAnsi="Bookman Old Style"/>
           <w:b/>
           <w:szCs w:val="24"/>
         </w:rPr>
       </w:pPr>
       <w:r>
         <w:rPr>
+          <w:rFonts w:ascii="Bookman Old Style" w:hAnsi="Bookman Old Style"/>
           <w:b/>
           <w:szCs w:val="24"/>
         </w:rPr>
@@ -150,6 +162,7 @@
       </w:r>
       <w:r>
         <w:rPr>
+          <w:rFonts w:ascii="Bookman Old Style" w:hAnsi="Bookman Old Style"/>
           <w:b/>
           <w:szCs w:val="24"/>
         </w:rPr>
@@ -157,6 +170,7 @@
       </w:r>
       <w:r>
         <w:rPr>
+          <w:rFonts w:ascii="Bookman Old Style" w:hAnsi="Bookman Old Style"/>
           <w:b/>
           <w:szCs w:val="24"/>
         </w:rPr>
@@ -164,6 +178,7 @@
       </w:r>
       <w:r>
         <w:rPr>
+          <w:rFonts w:ascii="Bookman Old Style" w:hAnsi="Bookman Old Style"/>
           <w:b/>
           <w:szCs w:val="24"/>
         </w:rPr>
@@ -171,6 +186,7 @@
       </w:r>
       <w:r>
         <w:rPr>
+          <w:rFonts w:ascii="Bookman Old Style" w:hAnsi="Bookman Old Style"/>
           <w:b/>
           <w:szCs w:val="24"/>
         </w:rPr>
@@ -187,6 +203,7 @@
         </w:pBdr>
         <w:jc w:val="center"/>
         <w:rPr>
+          <w:rFonts w:ascii="Bookman Old Style" w:hAnsi="Bookman Old Style"/>
           <w:b/>
           <w:szCs w:val="24"/>
         </w:rPr>
@@ -202,6 +219,7 @@
         </w:pBdr>
         <w:jc w:val="center"/>
         <w:rPr>
+          <w:rFonts w:ascii="Bookman Old Style" w:hAnsi="Bookman Old Style"/>
           <w:b/>
           <w:bCs/>
           <w:szCs w:val="24"/>
@@ -209,6 +227,7 @@
       </w:pPr>
       <w:r>
         <w:rPr>
+          <w:rFonts w:ascii="Bookman Old Style" w:hAnsi="Bookman Old Style"/>
           <w:b/>
           <w:bCs/>
           <w:szCs w:val="24"/>
@@ -217,6 +236,7 @@
       </w:r>
       <w:r>
         <w:rPr>
+          <w:rFonts w:ascii="Bookman Old Style" w:hAnsi="Bookman Old Style"/>
           <w:bCs/>
           <w:szCs w:val="24"/>
         </w:rPr>
@@ -224,6 +244,7 @@
       </w:r>
       <w:r>
         <w:rPr>
+          <w:rFonts w:ascii="Bookman Old Style" w:hAnsi="Bookman Old Style"/>
           <w:bCs/>
           <w:szCs w:val="24"/>
         </w:rPr>
@@ -240,12 +261,14 @@
         </w:pBdr>
         <w:jc w:val="center"/>
         <w:rPr>
+          <w:rFonts w:ascii="Bookman Old Style" w:hAnsi="Bookman Old Style"/>
           <w:b/>
           <w:szCs w:val="24"/>
         </w:rPr>
       </w:pPr>
       <w:r>
         <w:rPr>
+          <w:rFonts w:ascii="Bookman Old Style" w:hAnsi="Bookman Old Style"/>
           <w:b/>
           <w:szCs w:val="24"/>
         </w:rPr>
@@ -253,36 +276,42 @@
       </w:r>
       <w:r>
         <w:rPr>
+          <w:rFonts w:ascii="Bookman Old Style" w:hAnsi="Bookman Old Style"/>
           <w:szCs w:val="24"/>
         </w:rPr>
         <w:t>Programação</w:t>
       </w:r>
       <w:r>
         <w:rPr>
+          <w:rFonts w:ascii="Bookman Old Style" w:hAnsi="Bookman Old Style"/>
           <w:szCs w:val="24"/>
         </w:rPr>
         <w:t xml:space="preserve"> </w:t>
       </w:r>
       <w:r>
         <w:rPr>
+          <w:rFonts w:ascii="Bookman Old Style" w:hAnsi="Bookman Old Style"/>
           <w:szCs w:val="24"/>
         </w:rPr>
         <w:t>O</w:t>
       </w:r>
       <w:r>
         <w:rPr>
+          <w:rFonts w:ascii="Bookman Old Style" w:hAnsi="Bookman Old Style"/>
           <w:szCs w:val="24"/>
         </w:rPr>
         <w:t xml:space="preserve">rientada </w:t>
       </w:r>
       <w:r>
         <w:rPr>
+          <w:rFonts w:ascii="Bookman Old Style" w:hAnsi="Bookman Old Style"/>
           <w:szCs w:val="24"/>
         </w:rPr>
         <w:t>á</w:t>
       </w:r>
       <w:r>
         <w:rPr>
+          <w:rFonts w:ascii="Bookman Old Style" w:hAnsi="Bookman Old Style"/>
           <w:szCs w:val="24"/>
         </w:rPr>
         <w:t xml:space="preserve"> </w:t>
@@ -290,12 +319,14 @@
       <w:proofErr w:type="spellStart"/>
       <w:r>
         <w:rPr>
+          <w:rFonts w:ascii="Bookman Old Style" w:hAnsi="Bookman Old Style"/>
           <w:szCs w:val="24"/>
         </w:rPr>
         <w:t>O</w:t>
       </w:r>
       <w:r>
         <w:rPr>
+          <w:rFonts w:ascii="Bookman Old Style" w:hAnsi="Bookman Old Style"/>
           <w:szCs w:val="24"/>
         </w:rPr>
         <w:t>bjectos</w:t>
@@ -303,6 +334,7 @@
       <w:proofErr w:type="spellEnd"/>
       <w:r>
         <w:rPr>
+          <w:rFonts w:ascii="Bookman Old Style" w:hAnsi="Bookman Old Style"/>
           <w:szCs w:val="24"/>
         </w:rPr>
         <w:t xml:space="preserve"> </w:t>
@@ -318,6 +350,7 @@
         </w:pBdr>
         <w:jc w:val="center"/>
         <w:rPr>
+          <w:rFonts w:ascii="Bookman Old Style" w:hAnsi="Bookman Old Style"/>
           <w:b/>
           <w:bCs/>
           <w:szCs w:val="24"/>
@@ -325,6 +358,7 @@
       </w:pPr>
       <w:r>
         <w:rPr>
+          <w:rFonts w:ascii="Bookman Old Style" w:hAnsi="Bookman Old Style"/>
           <w:b/>
           <w:bCs/>
           <w:szCs w:val="24"/>
@@ -333,6 +367,7 @@
       </w:r>
       <w:r>
         <w:rPr>
+          <w:rFonts w:ascii="Bookman Old Style" w:hAnsi="Bookman Old Style"/>
           <w:b/>
           <w:bCs/>
           <w:szCs w:val="24"/>
@@ -341,6 +376,7 @@
       </w:r>
       <w:r>
         <w:rPr>
+          <w:rFonts w:ascii="Bookman Old Style" w:hAnsi="Bookman Old Style"/>
           <w:b/>
           <w:bCs/>
           <w:szCs w:val="24"/>
@@ -349,6 +385,7 @@
       </w:r>
       <w:r>
         <w:rPr>
+          <w:rFonts w:ascii="Bookman Old Style" w:hAnsi="Bookman Old Style"/>
           <w:b/>
           <w:bCs/>
           <w:szCs w:val="24"/>
@@ -366,10 +403,10 @@
         </w:pBdr>
         <w:jc w:val="left"/>
         <w:rPr>
+          <w:rFonts w:ascii="Bookman Old Style" w:hAnsi="Bookman Old Style"/>
           <w:b/>
           <w:bCs/>
-          <w:sz w:val="28"/>
-          <w:szCs w:val="28"/>
+          <w:szCs w:val="24"/>
         </w:rPr>
       </w:pPr>
     </w:p>
@@ -383,6 +420,7 @@
         </w:pBdr>
         <w:jc w:val="left"/>
         <w:rPr>
+          <w:rFonts w:ascii="Bookman Old Style" w:hAnsi="Bookman Old Style"/>
           <w:b/>
           <w:bCs/>
           <w:szCs w:val="24"/>
@@ -390,6 +428,7 @@
       </w:pPr>
       <w:r>
         <w:rPr>
+          <w:rFonts w:ascii="Bookman Old Style" w:hAnsi="Bookman Old Style"/>
           <w:b/>
           <w:bCs/>
           <w:szCs w:val="24"/>
@@ -406,24 +445,28 @@
           <w:right w:val="double" w:sz="4" w:space="4" w:color="auto"/>
         </w:pBdr>
         <w:rPr>
+          <w:rFonts w:ascii="Bookman Old Style" w:hAnsi="Bookman Old Style"/>
           <w:b/>
           <w:szCs w:val="24"/>
         </w:rPr>
       </w:pPr>
       <w:r>
         <w:rPr>
+          <w:rFonts w:ascii="Bookman Old Style" w:hAnsi="Bookman Old Style"/>
           <w:szCs w:val="24"/>
         </w:rPr>
         <w:t>Jo</w:t>
       </w:r>
       <w:r>
         <w:rPr>
+          <w:rFonts w:ascii="Bookman Old Style" w:hAnsi="Bookman Old Style"/>
           <w:szCs w:val="24"/>
         </w:rPr>
         <w:t>ã</w:t>
       </w:r>
       <w:r>
         <w:rPr>
+          <w:rFonts w:ascii="Bookman Old Style" w:hAnsi="Bookman Old Style"/>
           <w:szCs w:val="24"/>
         </w:rPr>
         <w:t xml:space="preserve">o </w:t>
@@ -431,6 +474,7 @@
       <w:proofErr w:type="spellStart"/>
       <w:r>
         <w:rPr>
+          <w:rFonts w:ascii="Bookman Old Style" w:hAnsi="Bookman Old Style"/>
           <w:szCs w:val="24"/>
         </w:rPr>
         <w:t>Metambo</w:t>
@@ -438,6 +482,7 @@
       <w:proofErr w:type="spellEnd"/>
       <w:r>
         <w:rPr>
+          <w:rFonts w:ascii="Bookman Old Style" w:hAnsi="Bookman Old Style"/>
           <w:szCs w:val="24"/>
         </w:rPr>
         <w:t xml:space="preserve"> </w:t>
@@ -452,11 +497,13 @@
           <w:right w:val="double" w:sz="4" w:space="4" w:color="auto"/>
         </w:pBdr>
         <w:rPr>
-          <w:szCs w:val="24"/>
-        </w:rPr>
-      </w:pPr>
-      <w:r>
-        <w:rPr>
+          <w:rFonts w:ascii="Bookman Old Style" w:hAnsi="Bookman Old Style"/>
+          <w:szCs w:val="24"/>
+        </w:rPr>
+      </w:pPr>
+      <w:r>
+        <w:rPr>
+          <w:rFonts w:ascii="Bookman Old Style" w:hAnsi="Bookman Old Style"/>
           <w:b/>
           <w:szCs w:val="24"/>
         </w:rPr>
@@ -472,17 +519,20 @@
           <w:right w:val="double" w:sz="4" w:space="4" w:color="auto"/>
         </w:pBdr>
         <w:rPr>
-          <w:szCs w:val="24"/>
-        </w:rPr>
-      </w:pPr>
-      <w:r>
-        <w:rPr>
+          <w:rFonts w:ascii="Bookman Old Style" w:hAnsi="Bookman Old Style"/>
+          <w:szCs w:val="24"/>
+        </w:rPr>
+      </w:pPr>
+      <w:r>
+        <w:rPr>
+          <w:rFonts w:ascii="Bookman Old Style" w:hAnsi="Bookman Old Style"/>
           <w:szCs w:val="24"/>
         </w:rPr>
         <w:t>Válter</w:t>
       </w:r>
       <w:r>
         <w:rPr>
+          <w:rFonts w:ascii="Bookman Old Style" w:hAnsi="Bookman Old Style"/>
           <w:szCs w:val="24"/>
         </w:rPr>
         <w:t xml:space="preserve"> Cinquenta</w:t>
@@ -497,45 +547,36 @@
           <w:right w:val="double" w:sz="4" w:space="4" w:color="auto"/>
         </w:pBdr>
         <w:rPr>
+          <w:rFonts w:ascii="Bookman Old Style" w:hAnsi="Bookman Old Style"/>
+          <w:bCs/>
+          <w:szCs w:val="24"/>
+        </w:rPr>
+      </w:pPr>
+      <w:r>
+        <w:rPr>
+          <w:rFonts w:ascii="Bookman Old Style" w:hAnsi="Bookman Old Style"/>
           <w:b/>
           <w:szCs w:val="24"/>
         </w:rPr>
-      </w:pPr>
-    </w:p>
-    <w:p>
-      <w:pPr>
-        <w:pBdr>
-          <w:top w:val="double" w:sz="4" w:space="1" w:color="auto"/>
-          <w:left w:val="double" w:sz="4" w:space="4" w:color="auto"/>
-          <w:bottom w:val="double" w:sz="4" w:space="26" w:color="auto"/>
-          <w:right w:val="double" w:sz="4" w:space="4" w:color="auto"/>
-        </w:pBdr>
-        <w:rPr>
-          <w:bCs/>
-          <w:szCs w:val="24"/>
-        </w:rPr>
-      </w:pPr>
-      <w:r>
-        <w:rPr>
-          <w:b/>
-          <w:szCs w:val="24"/>
-        </w:rPr>
         <w:t>Discentes:</w:t>
       </w:r>
       <w:r>
         <w:rPr>
+          <w:rFonts w:ascii="Bookman Old Style" w:hAnsi="Bookman Old Style"/>
           <w:szCs w:val="24"/>
         </w:rPr>
         <w:tab/>
       </w:r>
       <w:r>
         <w:rPr>
+          <w:rFonts w:ascii="Bookman Old Style" w:hAnsi="Bookman Old Style"/>
           <w:szCs w:val="24"/>
         </w:rPr>
         <w:tab/>
       </w:r>
       <w:r>
         <w:rPr>
+          <w:rFonts w:ascii="Bookman Old Style" w:hAnsi="Bookman Old Style"/>
           <w:szCs w:val="24"/>
         </w:rPr>
         <w:tab/>
@@ -543,6 +584,7 @@
       </w:r>
       <w:r>
         <w:rPr>
+          <w:rFonts w:ascii="Bookman Old Style" w:hAnsi="Bookman Old Style"/>
           <w:szCs w:val="24"/>
         </w:rPr>
         <w:tab/>
@@ -561,12 +603,14 @@
           <w:tab w:val="left" w:pos="6045"/>
         </w:tabs>
         <w:rPr>
+          <w:rFonts w:ascii="Bookman Old Style" w:hAnsi="Bookman Old Style"/>
           <w:bCs/>
           <w:szCs w:val="24"/>
         </w:rPr>
       </w:pPr>
       <w:r>
         <w:rPr>
+          <w:rFonts w:ascii="Bookman Old Style" w:hAnsi="Bookman Old Style"/>
           <w:bCs/>
           <w:szCs w:val="24"/>
         </w:rPr>
@@ -585,12 +629,14 @@
           <w:tab w:val="left" w:pos="6045"/>
         </w:tabs>
         <w:rPr>
+          <w:rFonts w:ascii="Bookman Old Style" w:hAnsi="Bookman Old Style"/>
           <w:bCs/>
           <w:szCs w:val="24"/>
         </w:rPr>
       </w:pPr>
       <w:r>
         <w:rPr>
+          <w:rFonts w:ascii="Bookman Old Style" w:hAnsi="Bookman Old Style"/>
           <w:bCs/>
           <w:szCs w:val="24"/>
         </w:rPr>
@@ -599,6 +645,7 @@
       <w:proofErr w:type="spellStart"/>
       <w:r>
         <w:rPr>
+          <w:rFonts w:ascii="Bookman Old Style" w:hAnsi="Bookman Old Style"/>
           <w:bCs/>
           <w:szCs w:val="24"/>
         </w:rPr>
@@ -618,6 +665,7 @@
           <w:tab w:val="left" w:pos="6045"/>
         </w:tabs>
         <w:rPr>
+          <w:rFonts w:ascii="Bookman Old Style" w:hAnsi="Bookman Old Style"/>
           <w:bCs/>
           <w:szCs w:val="24"/>
         </w:rPr>
@@ -625,6 +673,7 @@
       <w:proofErr w:type="spellStart"/>
       <w:r>
         <w:rPr>
+          <w:rFonts w:ascii="Bookman Old Style" w:hAnsi="Bookman Old Style"/>
           <w:bCs/>
           <w:szCs w:val="24"/>
         </w:rPr>
@@ -633,6 +682,7 @@
       <w:proofErr w:type="spellEnd"/>
       <w:r>
         <w:rPr>
+          <w:rFonts w:ascii="Bookman Old Style" w:hAnsi="Bookman Old Style"/>
           <w:bCs/>
           <w:szCs w:val="24"/>
         </w:rPr>
@@ -652,23 +702,27 @@
         </w:tabs>
         <w:jc w:val="center"/>
         <w:rPr>
-          <w:szCs w:val="24"/>
-        </w:rPr>
-      </w:pPr>
-      <w:r>
-        <w:rPr>
+          <w:rFonts w:ascii="Bookman Old Style" w:hAnsi="Bookman Old Style"/>
+          <w:szCs w:val="24"/>
+        </w:rPr>
+      </w:pPr>
+      <w:r>
+        <w:rPr>
+          <w:rFonts w:ascii="Bookman Old Style" w:hAnsi="Bookman Old Style"/>
           <w:szCs w:val="24"/>
         </w:rPr>
         <w:t xml:space="preserve">Maputo, </w:t>
       </w:r>
       <w:r>
         <w:rPr>
+          <w:rFonts w:ascii="Bookman Old Style" w:hAnsi="Bookman Old Style"/>
           <w:szCs w:val="24"/>
         </w:rPr>
         <w:t>setembro</w:t>
       </w:r>
       <w:r>
         <w:rPr>
+          <w:rFonts w:ascii="Bookman Old Style" w:hAnsi="Bookman Old Style"/>
           <w:szCs w:val="24"/>
         </w:rPr>
         <w:t xml:space="preserve"> de 2018</w:t>
@@ -677,7 +731,7 @@
     <w:p>
       <w:pPr>
         <w:rPr>
-          <w:rFonts w:cs="Times New Roman"/>
+          <w:rFonts w:ascii="Bookman Old Style" w:hAnsi="Bookman Old Style" w:cs="Times New Roman"/>
           <w:b/>
           <w:i/>
           <w:color w:val="002060"/>
@@ -688,7 +742,7 @@
     <w:p>
       <w:pPr>
         <w:rPr>
-          <w:rFonts w:cs="Times New Roman"/>
+          <w:rFonts w:ascii="Bookman Old Style" w:hAnsi="Bookman Old Style" w:cs="Times New Roman"/>
           <w:b/>
           <w:i/>
           <w:color w:val="002060"/>
@@ -699,7 +753,7 @@
     <w:p>
       <w:pPr>
         <w:rPr>
-          <w:rFonts w:cs="Times New Roman"/>
+          <w:rFonts w:ascii="Bookman Old Style" w:hAnsi="Bookman Old Style" w:cs="Times New Roman"/>
           <w:b/>
           <w:i/>
           <w:color w:val="002060"/>
@@ -711,7 +765,7 @@
       <w:pPr>
         <w:jc w:val="center"/>
         <w:rPr>
-          <w:rFonts w:cs="Times New Roman"/>
+          <w:rFonts w:ascii="Bookman Old Style" w:hAnsi="Bookman Old Style" w:cs="Times New Roman"/>
           <w:b/>
           <w:i/>
           <w:color w:val="002060"/>
@@ -720,18 +774,15 @@
       </w:pPr>
       <w:r>
         <w:rPr>
-          <w:rFonts w:cs="Times New Roman"/>
-          <w:b/>
-          <w:i/>
-          <w:color w:val="002060"/>
-          <w:szCs w:val="24"/>
-          <w:lang w:eastAsia="pt-PT"/>
+          <w:rFonts w:ascii="Bookman Old Style" w:hAnsi="Bookman Old Style"/>
+          <w:noProof/>
+          <w:szCs w:val="24"/>
         </w:rPr>
         <w:drawing>
-          <wp:inline distT="0" distB="0" distL="0" distR="0" wp14:anchorId="3F80298B" wp14:editId="5078DA33">
-            <wp:extent cx="1677725" cy="1677725"/>
-            <wp:effectExtent l="0" t="0" r="0" b="0"/>
-            <wp:docPr id="1" name="Picture 1"/>
+          <wp:inline distT="0" distB="0" distL="0" distR="0" wp14:anchorId="2D8C681C" wp14:editId="43AFA611">
+            <wp:extent cx="1704975" cy="1704975"/>
+            <wp:effectExtent l="0" t="0" r="9525" b="9525"/>
+            <wp:docPr id="3" name="Imagem 3" descr="Imagem relacionada"/>
             <wp:cNvGraphicFramePr>
               <a:graphicFrameLocks xmlns:a="http://schemas.openxmlformats.org/drawingml/2006/main" noChangeAspect="1"/>
             </wp:cNvGraphicFramePr>
@@ -739,29 +790,36 @@
               <a:graphicData uri="http://schemas.openxmlformats.org/drawingml/2006/picture">
                 <pic:pic xmlns:pic="http://schemas.openxmlformats.org/drawingml/2006/picture">
                   <pic:nvPicPr>
-                    <pic:cNvPr id="1" name="lost_found006.jpg"/>
-                    <pic:cNvPicPr/>
+                    <pic:cNvPr id="0" name="Picture 1" descr="Imagem relacionada"/>
+                    <pic:cNvPicPr>
+                      <a:picLocks noChangeAspect="1" noChangeArrowheads="1"/>
+                    </pic:cNvPicPr>
                   </pic:nvPicPr>
                   <pic:blipFill>
-                    <a:blip r:embed="rId10" cstate="print">
+                    <a:blip r:embed="rId10">
                       <a:extLst>
                         <a:ext uri="{28A0092B-C50C-407E-A947-70E740481C1C}">
                           <a14:useLocalDpi xmlns:a14="http://schemas.microsoft.com/office/drawing/2010/main" val="0"/>
                         </a:ext>
                       </a:extLst>
                     </a:blip>
+                    <a:srcRect/>
                     <a:stretch>
                       <a:fillRect/>
                     </a:stretch>
                   </pic:blipFill>
-                  <pic:spPr>
+                  <pic:spPr bwMode="auto">
                     <a:xfrm>
                       <a:off x="0" y="0"/>
-                      <a:ext cx="1693576" cy="1693576"/>
+                      <a:ext cx="1704975" cy="1704975"/>
                     </a:xfrm>
                     <a:prstGeom prst="rect">
                       <a:avLst/>
                     </a:prstGeom>
+                    <a:noFill/>
+                    <a:ln>
+                      <a:noFill/>
+                    </a:ln>
                   </pic:spPr>
                 </pic:pic>
               </a:graphicData>
@@ -777,20 +835,20 @@
         </w:pBdr>
         <w:jc w:val="center"/>
         <w:rPr>
+          <w:rFonts w:ascii="Bookman Old Style" w:hAnsi="Bookman Old Style"/>
           <w:b/>
           <w:i/>
           <w:color w:val="002060"/>
-          <w:sz w:val="40"/>
-          <w:szCs w:val="40"/>
-        </w:rPr>
-      </w:pPr>
-      <w:r>
-        <w:rPr>
+          <w:szCs w:val="24"/>
+        </w:rPr>
+      </w:pPr>
+      <w:r>
+        <w:rPr>
+          <w:rFonts w:ascii="Bookman Old Style" w:hAnsi="Bookman Old Style"/>
           <w:b/>
           <w:i/>
           <w:color w:val="002060"/>
-          <w:sz w:val="40"/>
-          <w:szCs w:val="40"/>
+          <w:szCs w:val="24"/>
         </w:rPr>
         <w:t>SGH_UEM</w:t>
       </w:r>
@@ -802,42 +860,40 @@
         </w:pBdr>
         <w:jc w:val="right"/>
         <w:rPr>
-          <w:rFonts w:cs="Times New Roman"/>
+          <w:rFonts w:ascii="Bookman Old Style" w:hAnsi="Bookman Old Style" w:cs="Times New Roman"/>
           <w:b/>
           <w:i/>
           <w:color w:val="002060"/>
-          <w:sz w:val="40"/>
-          <w:szCs w:val="40"/>
-        </w:rPr>
-      </w:pPr>
-      <w:r>
-        <w:rPr>
+          <w:szCs w:val="24"/>
+        </w:rPr>
+      </w:pPr>
+      <w:r>
+        <w:rPr>
+          <w:rFonts w:ascii="Bookman Old Style" w:hAnsi="Bookman Old Style"/>
           <w:b/>
           <w:i/>
           <w:color w:val="002060"/>
-          <w:sz w:val="40"/>
-          <w:szCs w:val="40"/>
+          <w:szCs w:val="24"/>
         </w:rPr>
         <w:t xml:space="preserve">Sistema </w:t>
       </w:r>
       <w:r>
         <w:rPr>
+          <w:rFonts w:ascii="Bookman Old Style" w:hAnsi="Bookman Old Style"/>
           <w:b/>
           <w:i/>
           <w:color w:val="002060"/>
-          <w:sz w:val="40"/>
-          <w:szCs w:val="40"/>
+          <w:szCs w:val="24"/>
         </w:rPr>
         <w:t>de Gestão Hospitalar da Clínica da UEM</w:t>
       </w:r>
       <w:r>
         <w:rPr>
-          <w:rFonts w:cs="Times New Roman"/>
+          <w:rFonts w:ascii="Bookman Old Style" w:hAnsi="Bookman Old Style" w:cs="Times New Roman"/>
           <w:b/>
           <w:i/>
           <w:color w:val="002060"/>
-          <w:sz w:val="40"/>
-          <w:szCs w:val="40"/>
+          <w:szCs w:val="24"/>
         </w:rPr>
         <w:t xml:space="preserve"> </w:t>
       </w:r>
@@ -849,14 +905,14 @@
         </w:pBdr>
         <w:jc w:val="right"/>
         <w:rPr>
-          <w:rFonts w:cs="Times New Roman"/>
+          <w:rFonts w:ascii="Bookman Old Style" w:hAnsi="Bookman Old Style" w:cs="Times New Roman"/>
           <w:b/>
           <w:szCs w:val="24"/>
         </w:rPr>
       </w:pPr>
       <w:r>
         <w:rPr>
-          <w:rFonts w:cs="Times New Roman"/>
+          <w:rFonts w:ascii="Bookman Old Style" w:hAnsi="Bookman Old Style" w:cs="Times New Roman"/>
           <w:b/>
           <w:szCs w:val="24"/>
         </w:rPr>
@@ -867,13 +923,13 @@
       <w:pPr>
         <w:jc w:val="right"/>
         <w:rPr>
-          <w:rFonts w:cs="Times New Roman"/>
-          <w:szCs w:val="24"/>
-        </w:rPr>
-      </w:pPr>
-      <w:r>
-        <w:rPr>
-          <w:rFonts w:cs="Times New Roman"/>
+          <w:rFonts w:ascii="Bookman Old Style" w:hAnsi="Bookman Old Style" w:cs="Times New Roman"/>
+          <w:szCs w:val="24"/>
+        </w:rPr>
+      </w:pPr>
+      <w:r>
+        <w:rPr>
+          <w:rFonts w:ascii="Bookman Old Style" w:hAnsi="Bookman Old Style" w:cs="Times New Roman"/>
           <w:szCs w:val="24"/>
         </w:rPr>
         <w:t>Versão &lt;1.0&gt;</w:t>
@@ -883,48 +939,48 @@
       <w:pPr>
         <w:jc w:val="right"/>
         <w:rPr>
-          <w:rFonts w:cs="Times New Roman"/>
-          <w:szCs w:val="24"/>
-        </w:rPr>
-      </w:pPr>
-      <w:r>
-        <w:rPr>
-          <w:rFonts w:cs="Times New Roman"/>
+          <w:rFonts w:ascii="Bookman Old Style" w:hAnsi="Bookman Old Style" w:cs="Times New Roman"/>
+          <w:szCs w:val="24"/>
+        </w:rPr>
+      </w:pPr>
+      <w:r>
+        <w:rPr>
+          <w:rFonts w:ascii="Bookman Old Style" w:hAnsi="Bookman Old Style" w:cs="Times New Roman"/>
           <w:szCs w:val="24"/>
         </w:rPr>
         <w:t>&lt;</w:t>
       </w:r>
       <w:r>
         <w:rPr>
-          <w:rFonts w:cs="Times New Roman"/>
+          <w:rFonts w:ascii="Bookman Old Style" w:hAnsi="Bookman Old Style" w:cs="Times New Roman"/>
           <w:szCs w:val="24"/>
         </w:rPr>
         <w:t>0</w:t>
       </w:r>
       <w:r>
         <w:rPr>
-          <w:rFonts w:cs="Times New Roman"/>
+          <w:rFonts w:ascii="Bookman Old Style" w:hAnsi="Bookman Old Style" w:cs="Times New Roman"/>
           <w:szCs w:val="24"/>
         </w:rPr>
         <w:t>9</w:t>
       </w:r>
       <w:r>
         <w:rPr>
-          <w:rFonts w:cs="Times New Roman"/>
+          <w:rFonts w:ascii="Bookman Old Style" w:hAnsi="Bookman Old Style" w:cs="Times New Roman"/>
           <w:szCs w:val="24"/>
         </w:rPr>
         <w:t>/</w:t>
       </w:r>
       <w:r>
         <w:rPr>
-          <w:rFonts w:cs="Times New Roman"/>
+          <w:rFonts w:ascii="Bookman Old Style" w:hAnsi="Bookman Old Style" w:cs="Times New Roman"/>
           <w:szCs w:val="24"/>
         </w:rPr>
         <w:t>07</w:t>
       </w:r>
       <w:r>
         <w:rPr>
-          <w:rFonts w:cs="Times New Roman"/>
+          <w:rFonts w:ascii="Bookman Old Style" w:hAnsi="Bookman Old Style" w:cs="Times New Roman"/>
           <w:szCs w:val="24"/>
         </w:rPr>
         <w:t>/2018&gt;</w:t>
@@ -934,7 +990,7 @@
       <w:pPr>
         <w:jc w:val="right"/>
         <w:rPr>
-          <w:rFonts w:cs="Times New Roman"/>
+          <w:rFonts w:ascii="Bookman Old Style" w:hAnsi="Bookman Old Style" w:cs="Times New Roman"/>
           <w:szCs w:val="24"/>
         </w:rPr>
       </w:pPr>
@@ -943,7 +999,7 @@
       <w:pPr>
         <w:jc w:val="right"/>
         <w:rPr>
-          <w:rFonts w:cs="Times New Roman"/>
+          <w:rFonts w:ascii="Bookman Old Style" w:hAnsi="Bookman Old Style" w:cs="Times New Roman"/>
           <w:szCs w:val="24"/>
         </w:rPr>
       </w:pPr>
@@ -952,7 +1008,7 @@
       <w:pPr>
         <w:jc w:val="right"/>
         <w:rPr>
-          <w:rFonts w:cs="Times New Roman"/>
+          <w:rFonts w:ascii="Bookman Old Style" w:hAnsi="Bookman Old Style" w:cs="Times New Roman"/>
           <w:szCs w:val="24"/>
         </w:rPr>
       </w:pPr>
@@ -961,7 +1017,7 @@
       <w:pPr>
         <w:jc w:val="right"/>
         <w:rPr>
-          <w:rFonts w:cs="Times New Roman"/>
+          <w:rFonts w:ascii="Bookman Old Style" w:hAnsi="Bookman Old Style" w:cs="Times New Roman"/>
           <w:szCs w:val="24"/>
         </w:rPr>
       </w:pPr>
@@ -969,7 +1025,7 @@
     <w:p>
       <w:pPr>
         <w:rPr>
-          <w:rFonts w:cs="Times New Roman"/>
+          <w:rFonts w:ascii="Bookman Old Style" w:hAnsi="Bookman Old Style" w:cs="Times New Roman"/>
           <w:szCs w:val="24"/>
         </w:rPr>
       </w:pPr>
@@ -981,113 +1037,243 @@
           <w:ilvl w:val="0"/>
           <w:numId w:val="16"/>
         </w:numPr>
-      </w:pPr>
-      <w:r>
+        <w:rPr>
+          <w:rFonts w:ascii="Bookman Old Style" w:hAnsi="Bookman Old Style"/>
+          <w:sz w:val="24"/>
+          <w:szCs w:val="24"/>
+        </w:rPr>
+      </w:pPr>
+      <w:r>
+        <w:rPr>
+          <w:rFonts w:ascii="Bookman Old Style" w:hAnsi="Bookman Old Style"/>
+          <w:sz w:val="24"/>
+          <w:szCs w:val="24"/>
+        </w:rPr>
         <w:lastRenderedPageBreak/>
         <w:t xml:space="preserve">Introdução </w:t>
       </w:r>
     </w:p>
     <w:p>
-      <w:r>
+      <w:pPr>
+        <w:rPr>
+          <w:rFonts w:ascii="Bookman Old Style" w:hAnsi="Bookman Old Style"/>
+          <w:szCs w:val="24"/>
+        </w:rPr>
+      </w:pPr>
+      <w:r>
+        <w:rPr>
+          <w:rFonts w:ascii="Bookman Old Style" w:hAnsi="Bookman Old Style"/>
+          <w:szCs w:val="24"/>
+        </w:rPr>
         <w:t xml:space="preserve">A presente descrição tem em vista apresentar a proposta de um Sistema de Gestão Hospitalar para a clínica universitária da Universidade Eduardo </w:t>
       </w:r>
       <w:proofErr w:type="spellStart"/>
       <w:r>
+        <w:rPr>
+          <w:rFonts w:ascii="Bookman Old Style" w:hAnsi="Bookman Old Style"/>
+          <w:szCs w:val="24"/>
+        </w:rPr>
         <w:t>Mondlane</w:t>
       </w:r>
       <w:proofErr w:type="spellEnd"/>
       <w:r>
+        <w:rPr>
+          <w:rFonts w:ascii="Bookman Old Style" w:hAnsi="Bookman Old Style"/>
+          <w:szCs w:val="24"/>
+        </w:rPr>
         <w:t xml:space="preserve">. A </w:t>
       </w:r>
       <w:proofErr w:type="gramStart"/>
       <w:r>
+        <w:rPr>
+          <w:rFonts w:ascii="Bookman Old Style" w:hAnsi="Bookman Old Style"/>
+          <w:szCs w:val="24"/>
+        </w:rPr>
         <w:t>clinica</w:t>
       </w:r>
       <w:proofErr w:type="gramEnd"/>
       <w:r>
+        <w:rPr>
+          <w:rFonts w:ascii="Bookman Old Style" w:hAnsi="Bookman Old Style"/>
+          <w:szCs w:val="24"/>
+        </w:rPr>
         <w:t xml:space="preserve"> da UEM esta situada no Campus universitário da UEM, e tem como </w:t>
       </w:r>
       <w:proofErr w:type="spellStart"/>
       <w:r>
+        <w:rPr>
+          <w:rFonts w:ascii="Bookman Old Style" w:hAnsi="Bookman Old Style"/>
+          <w:szCs w:val="24"/>
+        </w:rPr>
         <w:t>objectivo</w:t>
       </w:r>
       <w:proofErr w:type="spellEnd"/>
       <w:r>
+        <w:rPr>
+          <w:rFonts w:ascii="Bookman Old Style" w:hAnsi="Bookman Old Style"/>
+          <w:szCs w:val="24"/>
+        </w:rPr>
         <w:t xml:space="preserve"> principal atender estudantes e funcionários da instituição mas também esta aberta ao público em geral.</w:t>
       </w:r>
     </w:p>
     <w:p>
-      <w:r>
+      <w:pPr>
+        <w:rPr>
+          <w:rFonts w:ascii="Bookman Old Style" w:hAnsi="Bookman Old Style"/>
+          <w:szCs w:val="24"/>
+        </w:rPr>
+      </w:pPr>
+      <w:r>
+        <w:rPr>
+          <w:rFonts w:ascii="Bookman Old Style" w:hAnsi="Bookman Old Style"/>
+          <w:szCs w:val="24"/>
+        </w:rPr>
         <w:t xml:space="preserve">Tal como em qualquer outra unidade sanitária, os utentes da UEM possuem processos individuais que são armazenados e geridos pelos funcionários da clínica. O </w:t>
       </w:r>
       <w:proofErr w:type="spellStart"/>
       <w:r>
+        <w:rPr>
+          <w:rFonts w:ascii="Bookman Old Style" w:hAnsi="Bookman Old Style"/>
+          <w:szCs w:val="24"/>
+        </w:rPr>
         <w:t>actual</w:t>
       </w:r>
       <w:proofErr w:type="spellEnd"/>
       <w:r>
+        <w:rPr>
+          <w:rFonts w:ascii="Bookman Old Style" w:hAnsi="Bookman Old Style"/>
+          <w:szCs w:val="24"/>
+        </w:rPr>
         <w:t xml:space="preserve"> sistema de gestão desses processos bem como das outras </w:t>
       </w:r>
       <w:proofErr w:type="spellStart"/>
       <w:r>
+        <w:rPr>
+          <w:rFonts w:ascii="Bookman Old Style" w:hAnsi="Bookman Old Style"/>
+          <w:szCs w:val="24"/>
+        </w:rPr>
         <w:t>actividades</w:t>
       </w:r>
       <w:proofErr w:type="spellEnd"/>
       <w:r>
+        <w:rPr>
+          <w:rFonts w:ascii="Bookman Old Style" w:hAnsi="Bookman Old Style"/>
+          <w:szCs w:val="24"/>
+        </w:rPr>
         <w:t xml:space="preserve"> relacionadas ao atendimento na </w:t>
       </w:r>
       <w:r>
+        <w:rPr>
+          <w:rFonts w:ascii="Bookman Old Style" w:hAnsi="Bookman Old Style"/>
+          <w:szCs w:val="24"/>
+        </w:rPr>
         <w:t>clínica</w:t>
       </w:r>
       <w:r>
+        <w:rPr>
+          <w:rFonts w:ascii="Bookman Old Style" w:hAnsi="Bookman Old Style"/>
+          <w:szCs w:val="24"/>
+        </w:rPr>
         <w:t xml:space="preserve"> é manual, o que muitas vezes tem tornado a </w:t>
       </w:r>
       <w:proofErr w:type="spellStart"/>
       <w:r>
+        <w:rPr>
+          <w:rFonts w:ascii="Bookman Old Style" w:hAnsi="Bookman Old Style"/>
+          <w:szCs w:val="24"/>
+        </w:rPr>
         <w:t>recepção</w:t>
       </w:r>
       <w:proofErr w:type="spellEnd"/>
       <w:r>
+        <w:rPr>
+          <w:rFonts w:ascii="Bookman Old Style" w:hAnsi="Bookman Old Style"/>
+          <w:szCs w:val="24"/>
+        </w:rPr>
         <w:t xml:space="preserve"> de um paciente lenta e cansativa tanto para o funcionário bem como para o </w:t>
       </w:r>
       <w:r>
+        <w:rPr>
+          <w:rFonts w:ascii="Bookman Old Style" w:hAnsi="Bookman Old Style"/>
+          <w:szCs w:val="24"/>
+        </w:rPr>
         <w:t>próprio paciente que é obrigado a esperar muito tempo ate ter o seu processo em mãos e poder ser atendido pelo médico.</w:t>
       </w:r>
     </w:p>
     <w:p>
-      <w:r>
+      <w:pPr>
+        <w:rPr>
+          <w:rFonts w:ascii="Bookman Old Style" w:hAnsi="Bookman Old Style"/>
+          <w:szCs w:val="24"/>
+        </w:rPr>
+      </w:pPr>
+      <w:r>
+        <w:rPr>
+          <w:rFonts w:ascii="Bookman Old Style" w:hAnsi="Bookman Old Style"/>
+          <w:szCs w:val="24"/>
+        </w:rPr>
         <w:t xml:space="preserve">Pensando nestes e outros problemas que abaixo iremos descrever do </w:t>
       </w:r>
       <w:proofErr w:type="spellStart"/>
       <w:r>
+        <w:rPr>
+          <w:rFonts w:ascii="Bookman Old Style" w:hAnsi="Bookman Old Style"/>
+          <w:szCs w:val="24"/>
+        </w:rPr>
         <w:t>actual</w:t>
       </w:r>
       <w:proofErr w:type="spellEnd"/>
       <w:r>
+        <w:rPr>
+          <w:rFonts w:ascii="Bookman Old Style" w:hAnsi="Bookman Old Style"/>
+          <w:szCs w:val="24"/>
+        </w:rPr>
         <w:t xml:space="preserve"> </w:t>
       </w:r>
       <w:proofErr w:type="spellStart"/>
       <w:r>
+        <w:rPr>
+          <w:rFonts w:ascii="Bookman Old Style" w:hAnsi="Bookman Old Style"/>
+          <w:szCs w:val="24"/>
+        </w:rPr>
         <w:t>sitema</w:t>
       </w:r>
       <w:proofErr w:type="spellEnd"/>
       <w:r>
+        <w:rPr>
+          <w:rFonts w:ascii="Bookman Old Style" w:hAnsi="Bookman Old Style"/>
+          <w:szCs w:val="24"/>
+        </w:rPr>
         <w:t xml:space="preserve"> de gestão, decidiu-se criar um sistema informático para fazer a gestão da clínica. Abaixo será feita uma descrição detalhada sobre o sistema que </w:t>
       </w:r>
-      <w:proofErr w:type="gramStart"/>
-      <w:r>
-        <w:t>pretende-se</w:t>
-      </w:r>
-      <w:proofErr w:type="gramEnd"/>
-      <w:r>
+      <w:r>
+        <w:rPr>
+          <w:rFonts w:ascii="Bookman Old Style" w:hAnsi="Bookman Old Style"/>
+          <w:szCs w:val="24"/>
+        </w:rPr>
+        <w:t>pretendesse</w:t>
+      </w:r>
+      <w:r>
+        <w:rPr>
+          <w:rFonts w:ascii="Bookman Old Style" w:hAnsi="Bookman Old Style"/>
+          <w:szCs w:val="24"/>
+        </w:rPr>
         <w:t xml:space="preserve"> instalar mais antes disso, far-se-á uma descrição detalhada do </w:t>
       </w:r>
       <w:proofErr w:type="spellStart"/>
       <w:r>
+        <w:rPr>
+          <w:rFonts w:ascii="Bookman Old Style" w:hAnsi="Bookman Old Style"/>
+          <w:szCs w:val="24"/>
+        </w:rPr>
         <w:t>actual</w:t>
       </w:r>
       <w:proofErr w:type="spellEnd"/>
       <w:r>
+        <w:rPr>
+          <w:rFonts w:ascii="Bookman Old Style" w:hAnsi="Bookman Old Style"/>
+          <w:szCs w:val="24"/>
+        </w:rPr>
         <w:t xml:space="preserve"> sistema.</w:t>
       </w:r>
     </w:p>
@@ -1098,38 +1284,212 @@
           <w:ilvl w:val="0"/>
           <w:numId w:val="16"/>
         </w:numPr>
-      </w:pPr>
-      <w:r>
+        <w:rPr>
+          <w:rFonts w:ascii="Bookman Old Style" w:hAnsi="Bookman Old Style"/>
+          <w:sz w:val="24"/>
+          <w:szCs w:val="24"/>
+        </w:rPr>
+      </w:pPr>
+      <w:r>
+        <w:rPr>
+          <w:rFonts w:ascii="Bookman Old Style" w:hAnsi="Bookman Old Style"/>
+          <w:sz w:val="24"/>
+          <w:szCs w:val="24"/>
+        </w:rPr>
         <w:t xml:space="preserve">Descrição do </w:t>
       </w:r>
       <w:proofErr w:type="spellStart"/>
       <w:r>
+        <w:rPr>
+          <w:rFonts w:ascii="Bookman Old Style" w:hAnsi="Bookman Old Style"/>
+          <w:sz w:val="24"/>
+          <w:szCs w:val="24"/>
+        </w:rPr>
         <w:t>actual</w:t>
       </w:r>
       <w:proofErr w:type="spellEnd"/>
       <w:r>
+        <w:rPr>
+          <w:rFonts w:ascii="Bookman Old Style" w:hAnsi="Bookman Old Style"/>
+          <w:sz w:val="24"/>
+          <w:szCs w:val="24"/>
+        </w:rPr>
         <w:t xml:space="preserve"> sistema</w:t>
       </w:r>
     </w:p>
     <w:p>
-      <w:r>
-        <w:t xml:space="preserve">//espaço para fazermos uma descrição </w:t>
+      <w:pPr>
+        <w:rPr>
+          <w:rFonts w:ascii="Bookman Old Style" w:hAnsi="Bookman Old Style"/>
+          <w:szCs w:val="24"/>
+        </w:rPr>
+      </w:pPr>
+      <w:r>
+        <w:rPr>
+          <w:rFonts w:ascii="Bookman Old Style" w:hAnsi="Bookman Old Style"/>
+          <w:szCs w:val="24"/>
+        </w:rPr>
+        <w:t xml:space="preserve">O </w:t>
       </w:r>
       <w:proofErr w:type="spellStart"/>
       <w:r>
-        <w:t>minunciosa</w:t>
+        <w:rPr>
+          <w:rFonts w:ascii="Bookman Old Style" w:hAnsi="Bookman Old Style"/>
+          <w:szCs w:val="24"/>
+        </w:rPr>
+        <w:t>actual</w:t>
       </w:r>
       <w:proofErr w:type="spellEnd"/>
       <w:r>
-        <w:t xml:space="preserve"> do </w:t>
+        <w:rPr>
+          <w:rFonts w:ascii="Bookman Old Style" w:hAnsi="Bookman Old Style"/>
+          <w:szCs w:val="24"/>
+        </w:rPr>
+        <w:t xml:space="preserve"> sistema de gestão da clínica da UEM é todo ele manual sendo que o fluxo começa desde a chegada do paciente/doente até a prescrição da receita pelo médico ou guia de transferência para uma outra unidade que possua capacidades para atender as necessidades especificas do paciente que não podem ser feitas na clínica.  </w:t>
+      </w:r>
+    </w:p>
+    <w:p>
+      <w:pPr>
+        <w:rPr>
+          <w:rFonts w:ascii="Bookman Old Style" w:hAnsi="Bookman Old Style"/>
+          <w:szCs w:val="24"/>
+        </w:rPr>
+      </w:pPr>
+      <w:r>
+        <w:rPr>
+          <w:rFonts w:ascii="Bookman Old Style" w:hAnsi="Bookman Old Style"/>
+          <w:szCs w:val="24"/>
+        </w:rPr>
+        <w:t xml:space="preserve">Quando o paciente chega a clínica ele dirige-se a </w:t>
       </w:r>
       <w:proofErr w:type="spellStart"/>
       <w:r>
-        <w:t>actual</w:t>
+        <w:rPr>
+          <w:rFonts w:ascii="Bookman Old Style" w:hAnsi="Bookman Old Style"/>
+          <w:szCs w:val="24"/>
+        </w:rPr>
+        <w:t>recepção</w:t>
       </w:r>
       <w:proofErr w:type="spellEnd"/>
       <w:r>
-        <w:t xml:space="preserve"> sistema.</w:t>
+        <w:rPr>
+          <w:rFonts w:ascii="Bookman Old Style" w:hAnsi="Bookman Old Style"/>
+          <w:szCs w:val="24"/>
+        </w:rPr>
+        <w:t xml:space="preserve"> onde apresenta o seu cartão de paciente da clínica caso já o possua ou caso contrário (caso seja sua primeira consulta), abre-se um processo para o mesmo mediante o </w:t>
+      </w:r>
+      <w:r>
+        <w:rPr>
+          <w:rFonts w:ascii="Bookman Old Style" w:hAnsi="Bookman Old Style"/>
+          <w:szCs w:val="24"/>
+        </w:rPr>
+        <w:lastRenderedPageBreak/>
+        <w:t xml:space="preserve">preenchimento ao preenchimento de formulário de cadastro de seus dados pessoais. No formulário existe um campo para preencher a origem do </w:t>
+      </w:r>
+      <w:r>
+        <w:rPr>
+          <w:rFonts w:ascii="Bookman Old Style" w:hAnsi="Bookman Old Style"/>
+          <w:szCs w:val="24"/>
+        </w:rPr>
+        <w:t>paciente (</w:t>
+      </w:r>
+      <w:r>
+        <w:rPr>
+          <w:rFonts w:ascii="Bookman Old Style" w:hAnsi="Bookman Old Style"/>
+          <w:szCs w:val="24"/>
+        </w:rPr>
+        <w:t xml:space="preserve">podendo ser: </w:t>
+      </w:r>
+      <w:r>
+        <w:rPr>
+          <w:rFonts w:ascii="Bookman Old Style" w:hAnsi="Bookman Old Style"/>
+          <w:szCs w:val="24"/>
+        </w:rPr>
+        <w:t>Estudante [Bolseiro e não bolseiro], funcionário [CTA ou não], docente e geral [qualquer um que não faça parte de nenhuma das categorias descritas acima]), que vai ditar o valor a pagar pelos serviços na clínica. Depois disso faz-se a marcação da consulta de acordo com as necessidades do paciente e disponibilidade do medico da área.</w:t>
+      </w:r>
+    </w:p>
+    <w:p>
+      <w:pPr>
+        <w:rPr>
+          <w:rFonts w:ascii="Bookman Old Style" w:hAnsi="Bookman Old Style"/>
+          <w:szCs w:val="24"/>
+        </w:rPr>
+      </w:pPr>
+      <w:r>
+        <w:rPr>
+          <w:rFonts w:ascii="Bookman Old Style" w:hAnsi="Bookman Old Style"/>
+          <w:szCs w:val="24"/>
+        </w:rPr>
+        <w:t xml:space="preserve">Uma vez marcada a consulta, o paciente dirige-se ao medico que faz o devido diagnostico e dependendo da situação do paciente pode: mandar fazer análises que podem ser na própria </w:t>
+      </w:r>
+      <w:r>
+        <w:rPr>
+          <w:rFonts w:ascii="Bookman Old Style" w:hAnsi="Bookman Old Style"/>
+          <w:szCs w:val="24"/>
+        </w:rPr>
+        <w:t>clínica</w:t>
+      </w:r>
+      <w:r>
+        <w:rPr>
+          <w:rFonts w:ascii="Bookman Old Style" w:hAnsi="Bookman Old Style"/>
+          <w:szCs w:val="24"/>
+        </w:rPr>
+        <w:t xml:space="preserve"> ou em uma outra unidade sanitária ou ainda pode </w:t>
+      </w:r>
+      <w:proofErr w:type="spellStart"/>
+      <w:r>
+        <w:rPr>
+          <w:rFonts w:ascii="Bookman Old Style" w:hAnsi="Bookman Old Style"/>
+          <w:szCs w:val="24"/>
+        </w:rPr>
+        <w:t>directamente</w:t>
+      </w:r>
+      <w:proofErr w:type="spellEnd"/>
+      <w:r>
+        <w:rPr>
+          <w:rFonts w:ascii="Bookman Old Style" w:hAnsi="Bookman Old Style"/>
+          <w:szCs w:val="24"/>
+        </w:rPr>
+        <w:t xml:space="preserve"> fazer a prescrição da receita. P</w:t>
+      </w:r>
+      <w:r>
+        <w:rPr>
+          <w:rFonts w:ascii="Bookman Old Style" w:hAnsi="Bookman Old Style"/>
+          <w:szCs w:val="24"/>
+        </w:rPr>
+        <w:t xml:space="preserve">ara o primeiro caso o paciente vai fazer as analises e depois regressa ao medico com resultado das análises e este por sua vez pode receitar alguma medicação ou passar-lhe uma guia de transferência de modo que o mesmo possa ir a uma outra unidade que possua equipamentos/condições para o caso em específico. Para o segundo caso em que o paciente é passado a receita ele dirige-se em primeiro lugar para a farmácia interna da clinica de modo a verificar a existência da medicação prescrita, caso exista, o mesmo faz o pagamento na </w:t>
+      </w:r>
+      <w:proofErr w:type="spellStart"/>
+      <w:r>
+        <w:rPr>
+          <w:rFonts w:ascii="Bookman Old Style" w:hAnsi="Bookman Old Style"/>
+          <w:szCs w:val="24"/>
+        </w:rPr>
+        <w:t>recepção</w:t>
+      </w:r>
+      <w:proofErr w:type="spellEnd"/>
+      <w:r>
+        <w:rPr>
+          <w:rFonts w:ascii="Bookman Old Style" w:hAnsi="Bookman Old Style"/>
+          <w:szCs w:val="24"/>
+        </w:rPr>
+        <w:t xml:space="preserve"> </w:t>
+      </w:r>
+      <w:proofErr w:type="gramStart"/>
+      <w:r>
+        <w:rPr>
+          <w:rFonts w:ascii="Bookman Old Style" w:hAnsi="Bookman Old Style"/>
+          <w:szCs w:val="24"/>
+        </w:rPr>
+        <w:t>( para</w:t>
+      </w:r>
+      <w:proofErr w:type="gramEnd"/>
+      <w:r>
+        <w:rPr>
+          <w:rFonts w:ascii="Bookman Old Style" w:hAnsi="Bookman Old Style"/>
+          <w:szCs w:val="24"/>
+        </w:rPr>
+        <w:t xml:space="preserve"> caso dos bolseiros possuem isenção de pagamento).</w:t>
       </w:r>
     </w:p>
     <w:tbl>
@@ -1166,14 +1526,14 @@
             <w:pPr>
               <w:jc w:val="center"/>
               <w:rPr>
-                <w:rFonts w:cs="Times New Roman"/>
+                <w:rFonts w:ascii="Bookman Old Style" w:hAnsi="Bookman Old Style" w:cs="Times New Roman"/>
                 <w:b/>
                 <w:szCs w:val="24"/>
               </w:rPr>
             </w:pPr>
             <w:r>
               <w:rPr>
-                <w:rFonts w:eastAsia="Arial" w:cs="Times New Roman"/>
+                <w:rFonts w:ascii="Bookman Old Style" w:eastAsia="Arial" w:hAnsi="Bookman Old Style" w:cs="Times New Roman"/>
                 <w:b/>
                 <w:szCs w:val="24"/>
               </w:rPr>
@@ -1200,14 +1560,14 @@
           <w:p>
             <w:pPr>
               <w:rPr>
-                <w:rFonts w:cs="Times New Roman"/>
+                <w:rFonts w:ascii="Bookman Old Style" w:hAnsi="Bookman Old Style" w:cs="Times New Roman"/>
                 <w:b/>
                 <w:szCs w:val="24"/>
               </w:rPr>
             </w:pPr>
             <w:r>
               <w:rPr>
-                <w:rFonts w:eastAsia="Arial" w:cs="Times New Roman"/>
+                <w:rFonts w:ascii="Bookman Old Style" w:eastAsia="Arial" w:hAnsi="Bookman Old Style" w:cs="Times New Roman"/>
                 <w:b/>
                 <w:szCs w:val="24"/>
               </w:rPr>
@@ -1238,27 +1598,79 @@
                 <w:numId w:val="6"/>
               </w:numPr>
               <w:rPr>
-                <w:rFonts w:cs="Times New Roman"/>
+                <w:rFonts w:ascii="Bookman Old Style" w:hAnsi="Bookman Old Style" w:cs="Times New Roman"/>
                 <w:szCs w:val="24"/>
                 <w:shd w:val="clear" w:color="auto" w:fill="FFFFFF"/>
               </w:rPr>
             </w:pPr>
             <w:r>
               <w:rPr>
-                <w:rFonts w:cs="Times New Roman"/>
+                <w:rFonts w:ascii="Bookman Old Style" w:hAnsi="Bookman Old Style" w:cs="Times New Roman"/>
                 <w:szCs w:val="24"/>
                 <w:shd w:val="clear" w:color="auto" w:fill="FFFFFF"/>
               </w:rPr>
-              <w:t xml:space="preserve">A perda de documentos e bens pessoais é um grande transtorno na vida de qualquer cidadão. Essa perda pode ocorrer por um esquecimento em um dado local, instituição de ensino, pública, ou num dado estabelecimento ou ainda por descuido ao facilitar para que a carteira de documentos caísse do bolso ou da bolsa, em um momento de distração.  Mas como na </w:t>
-            </w:r>
-            <w:r>
-              <w:rPr>
-                <w:rFonts w:cs="Times New Roman"/>
+              <w:t xml:space="preserve">O problema do </w:t>
+            </w:r>
+            <w:proofErr w:type="spellStart"/>
+            <w:r>
+              <w:rPr>
+                <w:rFonts w:ascii="Bookman Old Style" w:hAnsi="Bookman Old Style" w:cs="Times New Roman"/>
                 <w:szCs w:val="24"/>
                 <w:shd w:val="clear" w:color="auto" w:fill="FFFFFF"/>
               </w:rPr>
+              <w:t>actual</w:t>
+            </w:r>
+            <w:proofErr w:type="spellEnd"/>
+            <w:r>
+              <w:rPr>
+                <w:rFonts w:ascii="Bookman Old Style" w:hAnsi="Bookman Old Style" w:cs="Times New Roman"/>
+                <w:szCs w:val="24"/>
+                <w:shd w:val="clear" w:color="auto" w:fill="FFFFFF"/>
+              </w:rPr>
+              <w:t xml:space="preserve"> sistema de gestão descrito acima </w:t>
+            </w:r>
+            <w:r>
+              <w:rPr>
+                <w:rFonts w:ascii="Bookman Old Style" w:hAnsi="Bookman Old Style" w:cs="Times New Roman"/>
+                <w:szCs w:val="24"/>
+                <w:shd w:val="clear" w:color="auto" w:fill="FFFFFF"/>
+              </w:rPr>
+              <w:t>reside no</w:t>
+            </w:r>
+            <w:r>
+              <w:rPr>
+                <w:rFonts w:ascii="Bookman Old Style" w:hAnsi="Bookman Old Style" w:cs="Times New Roman"/>
+                <w:szCs w:val="24"/>
+                <w:shd w:val="clear" w:color="auto" w:fill="FFFFFF"/>
+              </w:rPr>
+              <w:t xml:space="preserve"> facto do mesmo ser manual, criando enormes transtornos para o </w:t>
+            </w:r>
+            <w:proofErr w:type="spellStart"/>
+            <w:r>
+              <w:rPr>
+                <w:rFonts w:ascii="Bookman Old Style" w:hAnsi="Bookman Old Style" w:cs="Times New Roman"/>
+                <w:szCs w:val="24"/>
+                <w:shd w:val="clear" w:color="auto" w:fill="FFFFFF"/>
+              </w:rPr>
+              <w:t>recepcionista</w:t>
+            </w:r>
+            <w:proofErr w:type="spellEnd"/>
+            <w:r>
+              <w:rPr>
+                <w:rFonts w:ascii="Bookman Old Style" w:hAnsi="Bookman Old Style" w:cs="Times New Roman"/>
+                <w:szCs w:val="24"/>
+                <w:shd w:val="clear" w:color="auto" w:fill="FFFFFF"/>
+              </w:rPr>
+              <w:t xml:space="preserve"> que deve fazer a busca dos processos dos pacientes de forma manual (ou seja, </w:t>
+            </w:r>
+            <w:r>
+              <w:rPr>
+                <w:rFonts w:ascii="Bookman Old Style" w:hAnsi="Bookman Old Style" w:cs="Times New Roman"/>
+                <w:szCs w:val="24"/>
+                <w:shd w:val="clear" w:color="auto" w:fill="FFFFFF"/>
+              </w:rPr>
               <w:lastRenderedPageBreak/>
-              <w:t xml:space="preserve">vida nem tudo são flores, podemos também ser vítimas de furto ou roubo e termos os documentos furtados ou roubados, por estarmos no momento errado na hora errada. </w:t>
+              <w:t>procura um por um nos processos existentes) que acaba levando muito tempo devido a quantidade de processos existentes.</w:t>
             </w:r>
           </w:p>
           <w:p>
@@ -1269,97 +1681,148 @@
                 <w:numId w:val="6"/>
               </w:numPr>
               <w:rPr>
-                <w:rFonts w:cs="Times New Roman"/>
+                <w:rFonts w:ascii="Bookman Old Style" w:hAnsi="Bookman Old Style" w:cs="Times New Roman"/>
                 <w:szCs w:val="24"/>
                 <w:shd w:val="clear" w:color="auto" w:fill="FFFFFF"/>
               </w:rPr>
             </w:pPr>
             <w:r>
               <w:rPr>
-                <w:rFonts w:cs="Times New Roman"/>
+                <w:rFonts w:ascii="Bookman Old Style" w:hAnsi="Bookman Old Style" w:cs="Times New Roman"/>
                 <w:szCs w:val="24"/>
                 <w:shd w:val="clear" w:color="auto" w:fill="FFFFFF"/>
               </w:rPr>
-              <w:t xml:space="preserve">O problema agrava-se ainda mais quando mesmo que os documentos ou bens sejam achados por pessoas de boa fé, que fazem o encaminhamento dos mesmos para diversas instituições públicas ou não, os documentos ou bens acabam ficando </w:t>
-            </w:r>
-            <w:r>
-              <w:rPr>
-                <w:rFonts w:cs="Times New Roman"/>
+              <w:t>O problema agrava-se ain</w:t>
+            </w:r>
+            <w:r>
+              <w:rPr>
+                <w:rFonts w:ascii="Bookman Old Style" w:hAnsi="Bookman Old Style" w:cs="Times New Roman"/>
                 <w:szCs w:val="24"/>
                 <w:shd w:val="clear" w:color="auto" w:fill="FFFFFF"/>
               </w:rPr>
-              <w:t>relíquias</w:t>
-            </w:r>
-            <w:r>
-              <w:rPr>
-                <w:rFonts w:cs="Times New Roman"/>
-                <w:szCs w:val="24"/>
-                <w:shd w:val="clear" w:color="auto" w:fill="FFFFFF"/>
-              </w:rPr>
-              <w:t xml:space="preserve"> das </w:t>
-            </w:r>
-            <w:r>
-              <w:rPr>
-                <w:rFonts w:cs="Times New Roman"/>
-                <w:szCs w:val="24"/>
-                <w:shd w:val="clear" w:color="auto" w:fill="FFFFFF"/>
-              </w:rPr>
-              <w:t>vitrines</w:t>
-            </w:r>
-            <w:r>
-              <w:rPr>
-                <w:rFonts w:cs="Times New Roman"/>
-                <w:szCs w:val="24"/>
-                <w:shd w:val="clear" w:color="auto" w:fill="FFFFFF"/>
-              </w:rPr>
-              <w:t xml:space="preserve"> e ou até dos vidros dessa mesma instituição, uma vez que a mesma não tem meios os suficientes para conseguir contactar/localizar o </w:t>
-            </w:r>
-            <w:r>
-              <w:rPr>
-                <w:rFonts w:cs="Times New Roman"/>
-                <w:szCs w:val="24"/>
-                <w:shd w:val="clear" w:color="auto" w:fill="FFFFFF"/>
-              </w:rPr>
-              <w:t>proprietário</w:t>
-            </w:r>
-            <w:r>
-              <w:rPr>
-                <w:rFonts w:cs="Times New Roman"/>
-                <w:szCs w:val="24"/>
-                <w:shd w:val="clear" w:color="auto" w:fill="FFFFFF"/>
-              </w:rPr>
-              <w:t xml:space="preserve"> desses documentos ou bens, assim como o </w:t>
-            </w:r>
-            <w:r>
-              <w:rPr>
-                <w:rFonts w:cs="Times New Roman"/>
-                <w:szCs w:val="24"/>
-                <w:shd w:val="clear" w:color="auto" w:fill="FFFFFF"/>
-              </w:rPr>
-              <w:t>proprietário</w:t>
-            </w:r>
-            <w:r>
-              <w:rPr>
-                <w:rFonts w:cs="Times New Roman"/>
-                <w:szCs w:val="24"/>
-                <w:shd w:val="clear" w:color="auto" w:fill="FFFFFF"/>
-              </w:rPr>
-              <w:t xml:space="preserve"> não sabe onde procurar.</w:t>
+              <w:t>da mais quando pretende-se fazer uma estatística sobre a frequência dos pacientes na clínica bem como de que categoria (tipo de paciente) se trata. Esse problema esta ainda relacionado com o processo de se fazer uma distinção ente as diversas categorias de pacientes existentes.</w:t>
             </w:r>
           </w:p>
           <w:p>
             <w:pPr>
-              <w:rPr>
-                <w:rFonts w:cs="Times New Roman"/>
-                <w:szCs w:val="24"/>
+              <w:pStyle w:val="PargrafodaLista"/>
+              <w:numPr>
+                <w:ilvl w:val="0"/>
+                <w:numId w:val="6"/>
+              </w:numPr>
+              <w:rPr>
+                <w:rFonts w:ascii="Bookman Old Style" w:hAnsi="Bookman Old Style" w:cs="Times New Roman"/>
+                <w:szCs w:val="24"/>
+                <w:shd w:val="clear" w:color="auto" w:fill="FFFFFF"/>
               </w:rPr>
             </w:pPr>
             <w:r>
               <w:rPr>
-                <w:rFonts w:eastAsia="Arial" w:cs="Times New Roman"/>
+                <w:rFonts w:ascii="Bookman Old Style" w:hAnsi="Bookman Old Style" w:cs="Times New Roman"/>
+                <w:szCs w:val="24"/>
+                <w:shd w:val="clear" w:color="auto" w:fill="FFFFFF"/>
+              </w:rPr>
+              <w:t>Com vista a resolve o problema acima descrito propõem-se o desenvolvimento de um sistema informático, contendo os seguintes módulos:</w:t>
+            </w:r>
+          </w:p>
+          <w:p>
+            <w:pPr>
+              <w:pStyle w:val="PargrafodaLista"/>
+              <w:numPr>
+                <w:ilvl w:val="0"/>
+                <w:numId w:val="6"/>
+              </w:numPr>
+              <w:pBdr>
+                <w:top w:val="nil"/>
+                <w:left w:val="nil"/>
+                <w:bottom w:val="nil"/>
+                <w:right w:val="nil"/>
+                <w:between w:val="nil"/>
+              </w:pBdr>
+              <w:spacing w:before="0" w:after="160" w:line="276" w:lineRule="auto"/>
+              <w:rPr>
+                <w:rFonts w:ascii="Bookman Old Style" w:eastAsia="Calibri" w:hAnsi="Bookman Old Style" w:cs="Calibri"/>
+                <w:szCs w:val="24"/>
+              </w:rPr>
+            </w:pPr>
+            <w:r>
+              <w:rPr>
+                <w:rFonts w:ascii="Bookman Old Style" w:eastAsia="Calibri" w:hAnsi="Bookman Old Style" w:cs="Calibri"/>
+                <w:szCs w:val="24"/>
+              </w:rPr>
+              <w:t>Gestão de Médicos;</w:t>
+            </w:r>
+            <w:r>
+              <w:rPr>
+                <w:rFonts w:ascii="Bookman Old Style" w:eastAsia="Calibri" w:hAnsi="Bookman Old Style" w:cs="Calibri"/>
                 <w:szCs w:val="24"/>
               </w:rPr>
               <w:t xml:space="preserve"> </w:t>
+            </w:r>
+            <w:r>
+              <w:rPr>
+                <w:rFonts w:ascii="Bookman Old Style" w:eastAsia="Calibri" w:hAnsi="Bookman Old Style" w:cs="Calibri"/>
+                <w:szCs w:val="24"/>
+              </w:rPr>
+              <w:t>Gestão de Pacientes;</w:t>
+            </w:r>
+            <w:r>
+              <w:rPr>
+                <w:rFonts w:ascii="Bookman Old Style" w:eastAsia="Calibri" w:hAnsi="Bookman Old Style" w:cs="Calibri"/>
+                <w:szCs w:val="24"/>
+              </w:rPr>
+              <w:t xml:space="preserve"> </w:t>
+            </w:r>
+            <w:r>
+              <w:rPr>
+                <w:rFonts w:ascii="Bookman Old Style" w:eastAsia="Calibri" w:hAnsi="Bookman Old Style" w:cs="Calibri"/>
+                <w:szCs w:val="24"/>
+              </w:rPr>
+              <w:t xml:space="preserve">Gestão de </w:t>
+            </w:r>
+            <w:r>
+              <w:rPr>
+                <w:rFonts w:ascii="Bookman Old Style" w:eastAsia="Calibri" w:hAnsi="Bookman Old Style" w:cs="Calibri"/>
+                <w:szCs w:val="24"/>
+              </w:rPr>
+              <w:t>Consultas</w:t>
+            </w:r>
+            <w:r>
+              <w:rPr>
+                <w:rFonts w:ascii="Bookman Old Style" w:eastAsia="Calibri" w:hAnsi="Bookman Old Style" w:cs="Calibri"/>
+                <w:szCs w:val="24"/>
+              </w:rPr>
+              <w:t>;</w:t>
+            </w:r>
+            <w:r>
+              <w:rPr>
+                <w:rFonts w:ascii="Bookman Old Style" w:eastAsia="Calibri" w:hAnsi="Bookman Old Style" w:cs="Calibri"/>
+                <w:szCs w:val="24"/>
+              </w:rPr>
+              <w:t xml:space="preserve"> </w:t>
+            </w:r>
+            <w:r>
+              <w:rPr>
+                <w:rFonts w:ascii="Bookman Old Style" w:eastAsia="Calibri" w:hAnsi="Bookman Old Style" w:cs="Calibri"/>
+                <w:szCs w:val="24"/>
+              </w:rPr>
+              <w:t xml:space="preserve">Compra e Venda de produtos e ou </w:t>
+            </w:r>
+            <w:r>
+              <w:rPr>
+                <w:rFonts w:ascii="Bookman Old Style" w:eastAsia="Calibri" w:hAnsi="Bookman Old Style" w:cs="Calibri"/>
+                <w:szCs w:val="24"/>
+              </w:rPr>
+              <w:t xml:space="preserve">serviços; Gestão de </w:t>
+            </w:r>
+            <w:bookmarkStart w:id="0" w:name="_GoBack"/>
+            <w:bookmarkEnd w:id="0"/>
+            <w:r>
+              <w:rPr>
+                <w:rFonts w:ascii="Bookman Old Style" w:eastAsia="Calibri" w:hAnsi="Bookman Old Style" w:cs="Calibri"/>
+                <w:szCs w:val="24"/>
+              </w:rPr>
+              <w:t>Stock (Futuramente)</w:t>
             </w:r>
           </w:p>
         </w:tc>
@@ -1382,14 +1845,14 @@
           <w:p>
             <w:pPr>
               <w:rPr>
-                <w:rFonts w:cs="Times New Roman"/>
+                <w:rFonts w:ascii="Bookman Old Style" w:hAnsi="Bookman Old Style" w:cs="Times New Roman"/>
                 <w:b/>
                 <w:szCs w:val="24"/>
               </w:rPr>
             </w:pPr>
             <w:r>
               <w:rPr>
-                <w:rFonts w:eastAsia="Arial" w:cs="Times New Roman"/>
+                <w:rFonts w:ascii="Bookman Old Style" w:eastAsia="Arial" w:hAnsi="Bookman Old Style" w:cs="Times New Roman"/>
                 <w:b/>
                 <w:szCs w:val="24"/>
               </w:rPr>
@@ -1422,7 +1885,7 @@
               </w:numPr>
               <w:shd w:val="clear" w:color="auto" w:fill="FFFFFF"/>
               <w:rPr>
-                <w:rFonts w:ascii="Times New Roman" w:hAnsi="Times New Roman"/>
+                <w:rFonts w:ascii="Bookman Old Style" w:hAnsi="Bookman Old Style"/>
                 <w:sz w:val="24"/>
                 <w:szCs w:val="24"/>
                 <w:lang w:val="pt-PT"/>
@@ -1430,7 +1893,7 @@
             </w:pPr>
             <w:r>
               <w:rPr>
-                <w:rFonts w:ascii="Times New Roman" w:hAnsi="Times New Roman"/>
+                <w:rFonts w:ascii="Bookman Old Style" w:hAnsi="Bookman Old Style"/>
                 <w:sz w:val="24"/>
                 <w:szCs w:val="24"/>
                 <w:lang w:val="pt-PT"/>
@@ -1440,7 +1903,7 @@
             <w:proofErr w:type="spellStart"/>
             <w:r>
               <w:rPr>
-                <w:rFonts w:ascii="Times New Roman" w:hAnsi="Times New Roman"/>
+                <w:rFonts w:ascii="Bookman Old Style" w:hAnsi="Bookman Old Style"/>
                 <w:sz w:val="24"/>
                 <w:szCs w:val="24"/>
                 <w:lang w:val="pt-PT"/>
@@ -1450,7 +1913,7 @@
             <w:proofErr w:type="spellEnd"/>
             <w:r>
               <w:rPr>
-                <w:rFonts w:ascii="Times New Roman" w:hAnsi="Times New Roman"/>
+                <w:rFonts w:ascii="Bookman Old Style" w:hAnsi="Bookman Old Style"/>
                 <w:sz w:val="24"/>
                 <w:szCs w:val="24"/>
                 <w:lang w:val="pt-PT"/>
@@ -1459,7 +1922,7 @@
             </w:r>
             <w:r>
               <w:rPr>
-                <w:rFonts w:ascii="Times New Roman" w:hAnsi="Times New Roman"/>
+                <w:rFonts w:ascii="Bookman Old Style" w:hAnsi="Bookman Old Style"/>
                 <w:sz w:val="24"/>
                 <w:szCs w:val="24"/>
                 <w:lang w:val="pt-PT"/>
@@ -1468,7 +1931,7 @@
             </w:r>
             <w:r>
               <w:rPr>
-                <w:rFonts w:ascii="Times New Roman" w:hAnsi="Times New Roman"/>
+                <w:rFonts w:ascii="Bookman Old Style" w:hAnsi="Bookman Old Style"/>
                 <w:sz w:val="24"/>
                 <w:szCs w:val="24"/>
                 <w:lang w:val="pt-PT"/>
@@ -1477,7 +1940,7 @@
             </w:r>
             <w:r>
               <w:rPr>
-                <w:rFonts w:ascii="Times New Roman" w:hAnsi="Times New Roman"/>
+                <w:rFonts w:ascii="Bookman Old Style" w:hAnsi="Bookman Old Style"/>
                 <w:sz w:val="24"/>
                 <w:szCs w:val="24"/>
                 <w:lang w:val="pt-PT"/>
@@ -1486,7 +1949,7 @@
             </w:r>
             <w:r>
               <w:rPr>
-                <w:rFonts w:ascii="Times New Roman" w:hAnsi="Times New Roman"/>
+                <w:rFonts w:ascii="Bookman Old Style" w:hAnsi="Bookman Old Style"/>
                 <w:sz w:val="24"/>
                 <w:szCs w:val="24"/>
                 <w:lang w:val="pt-PT"/>
@@ -1495,7 +1958,7 @@
             </w:r>
             <w:r>
               <w:rPr>
-                <w:rFonts w:ascii="Times New Roman" w:hAnsi="Times New Roman"/>
+                <w:rFonts w:ascii="Bookman Old Style" w:hAnsi="Bookman Old Style"/>
                 <w:sz w:val="24"/>
                 <w:szCs w:val="24"/>
                 <w:lang w:val="pt-PT"/>
@@ -1504,7 +1967,7 @@
             </w:r>
             <w:r>
               <w:rPr>
-                <w:rFonts w:ascii="Times New Roman" w:hAnsi="Times New Roman"/>
+                <w:rFonts w:ascii="Bookman Old Style" w:hAnsi="Bookman Old Style"/>
                 <w:sz w:val="24"/>
                 <w:szCs w:val="24"/>
                 <w:lang w:val="pt-PT"/>
@@ -1513,7 +1976,7 @@
             </w:r>
             <w:r>
               <w:rPr>
-                <w:rFonts w:ascii="Times New Roman" w:hAnsi="Times New Roman"/>
+                <w:rFonts w:ascii="Bookman Old Style" w:hAnsi="Bookman Old Style"/>
                 <w:sz w:val="24"/>
                 <w:szCs w:val="24"/>
                 <w:lang w:val="pt-PT"/>
@@ -1522,7 +1985,7 @@
             </w:r>
             <w:r>
               <w:rPr>
-                <w:rFonts w:ascii="Times New Roman" w:hAnsi="Times New Roman"/>
+                <w:rFonts w:ascii="Bookman Old Style" w:hAnsi="Bookman Old Style"/>
                 <w:sz w:val="24"/>
                 <w:szCs w:val="24"/>
                 <w:lang w:val="pt-PT"/>
@@ -1531,7 +1994,7 @@
             </w:r>
             <w:r>
               <w:rPr>
-                <w:rFonts w:ascii="Times New Roman" w:hAnsi="Times New Roman"/>
+                <w:rFonts w:ascii="Bookman Old Style" w:hAnsi="Bookman Old Style"/>
                 <w:sz w:val="24"/>
                 <w:szCs w:val="24"/>
                 <w:lang w:val="pt-PT"/>
@@ -1540,7 +2003,7 @@
             </w:r>
             <w:r>
               <w:rPr>
-                <w:rFonts w:ascii="Times New Roman" w:hAnsi="Times New Roman"/>
+                <w:rFonts w:ascii="Bookman Old Style" w:hAnsi="Bookman Old Style"/>
                 <w:sz w:val="24"/>
                 <w:szCs w:val="24"/>
                 <w:shd w:val="clear" w:color="auto" w:fill="FFFFFF"/>
@@ -1550,7 +2013,7 @@
             </w:r>
             <w:r>
               <w:rPr>
-                <w:rFonts w:ascii="Times New Roman" w:hAnsi="Times New Roman"/>
+                <w:rFonts w:ascii="Bookman Old Style" w:hAnsi="Bookman Old Style"/>
                 <w:sz w:val="24"/>
                 <w:szCs w:val="24"/>
                 <w:shd w:val="clear" w:color="auto" w:fill="FFFFFF"/>
@@ -1560,7 +2023,7 @@
             </w:r>
             <w:r>
               <w:rPr>
-                <w:rFonts w:ascii="Times New Roman" w:hAnsi="Times New Roman"/>
+                <w:rFonts w:ascii="Bookman Old Style" w:hAnsi="Bookman Old Style"/>
                 <w:sz w:val="24"/>
                 <w:szCs w:val="24"/>
                 <w:shd w:val="clear" w:color="auto" w:fill="FFFFFF"/>
@@ -1589,14 +2052,14 @@
           <w:p>
             <w:pPr>
               <w:rPr>
-                <w:rFonts w:cs="Times New Roman"/>
+                <w:rFonts w:ascii="Bookman Old Style" w:hAnsi="Bookman Old Style" w:cs="Times New Roman"/>
                 <w:b/>
                 <w:szCs w:val="24"/>
               </w:rPr>
             </w:pPr>
             <w:r>
               <w:rPr>
-                <w:rFonts w:eastAsia="Arial" w:cs="Times New Roman"/>
+                <w:rFonts w:ascii="Bookman Old Style" w:eastAsia="Arial" w:hAnsi="Bookman Old Style" w:cs="Times New Roman"/>
                 <w:b/>
                 <w:szCs w:val="24"/>
               </w:rPr>
@@ -1628,13 +2091,13 @@
               </w:numPr>
               <w:spacing w:after="80"/>
               <w:rPr>
-                <w:rFonts w:eastAsia="Arial" w:cs="Times New Roman"/>
+                <w:rFonts w:ascii="Bookman Old Style" w:eastAsia="Arial" w:hAnsi="Bookman Old Style" w:cs="Times New Roman"/>
                 <w:szCs w:val="24"/>
               </w:rPr>
             </w:pPr>
             <w:r>
               <w:rPr>
-                <w:rFonts w:eastAsia="Arial" w:cs="Times New Roman"/>
+                <w:rFonts w:ascii="Bookman Old Style" w:eastAsia="Arial" w:hAnsi="Bookman Old Style" w:cs="Times New Roman"/>
                 <w:szCs w:val="24"/>
               </w:rPr>
               <w:t>Falta de recursos ou disponibilidade de recursos.</w:t>
@@ -1649,13 +2112,13 @@
               </w:numPr>
               <w:spacing w:after="80"/>
               <w:rPr>
-                <w:rFonts w:eastAsia="Arial" w:cs="Times New Roman"/>
+                <w:rFonts w:ascii="Bookman Old Style" w:eastAsia="Arial" w:hAnsi="Bookman Old Style" w:cs="Times New Roman"/>
                 <w:szCs w:val="24"/>
               </w:rPr>
             </w:pPr>
             <w:r>
               <w:rPr>
-                <w:rFonts w:eastAsia="Arial" w:cs="Times New Roman"/>
+                <w:rFonts w:ascii="Bookman Old Style" w:eastAsia="Arial" w:hAnsi="Bookman Old Style" w:cs="Times New Roman"/>
                 <w:szCs w:val="24"/>
               </w:rPr>
               <w:t>Escopos não "predefinidos".</w:t>
@@ -1669,13 +2132,13 @@
                 <w:numId w:val="11"/>
               </w:numPr>
               <w:rPr>
-                <w:rFonts w:cs="Times New Roman"/>
+                <w:rFonts w:ascii="Bookman Old Style" w:hAnsi="Bookman Old Style" w:cs="Times New Roman"/>
                 <w:szCs w:val="24"/>
               </w:rPr>
             </w:pPr>
             <w:r>
               <w:rPr>
-                <w:rFonts w:eastAsia="Arial" w:cs="Times New Roman"/>
+                <w:rFonts w:ascii="Bookman Old Style" w:eastAsia="Arial" w:hAnsi="Bookman Old Style" w:cs="Times New Roman"/>
                 <w:szCs w:val="24"/>
               </w:rPr>
               <w:t>O Especialista em Matéria de Serviço (SME) é fundamental para o avanço do trabalho do grupo técnico.</w:t>
@@ -1691,16 +2154,37 @@
           <w:ilvl w:val="0"/>
           <w:numId w:val="16"/>
         </w:numPr>
-      </w:pPr>
-      <w:r>
+        <w:rPr>
+          <w:rFonts w:ascii="Bookman Old Style" w:hAnsi="Bookman Old Style"/>
+          <w:sz w:val="24"/>
+          <w:szCs w:val="24"/>
+        </w:rPr>
+      </w:pPr>
+      <w:r>
+        <w:rPr>
+          <w:rFonts w:ascii="Bookman Old Style" w:hAnsi="Bookman Old Style"/>
+          <w:sz w:val="24"/>
+          <w:szCs w:val="24"/>
+        </w:rPr>
+        <w:lastRenderedPageBreak/>
         <w:t>Requisitos do Sistema</w:t>
       </w:r>
     </w:p>
     <w:p>
       <w:pPr>
         <w:pStyle w:val="Ttulo2"/>
-      </w:pPr>
-      <w:r>
+        <w:rPr>
+          <w:rFonts w:ascii="Bookman Old Style" w:hAnsi="Bookman Old Style"/>
+          <w:sz w:val="24"/>
+          <w:szCs w:val="24"/>
+        </w:rPr>
+      </w:pPr>
+      <w:r>
+        <w:rPr>
+          <w:rFonts w:ascii="Bookman Old Style" w:hAnsi="Bookman Old Style"/>
+          <w:sz w:val="24"/>
+          <w:szCs w:val="24"/>
+        </w:rPr>
         <w:t>3.1. Requisitos Funcionais</w:t>
       </w:r>
     </w:p>
@@ -1712,11 +2196,11 @@
         <w:tblLook w:val="04A0" w:firstRow="1" w:lastRow="0" w:firstColumn="1" w:lastColumn="0" w:noHBand="0" w:noVBand="1"/>
       </w:tblPr>
       <w:tblGrid>
-        <w:gridCol w:w="1235"/>
-        <w:gridCol w:w="2440"/>
-        <w:gridCol w:w="2415"/>
-        <w:gridCol w:w="1947"/>
-        <w:gridCol w:w="1323"/>
+        <w:gridCol w:w="1219"/>
+        <w:gridCol w:w="2397"/>
+        <w:gridCol w:w="2306"/>
+        <w:gridCol w:w="1935"/>
+        <w:gridCol w:w="1503"/>
       </w:tblGrid>
       <w:tr>
         <w:trPr>
@@ -1732,13 +2216,13 @@
             <w:pPr>
               <w:spacing w:after="0" w:line="240" w:lineRule="auto"/>
               <w:rPr>
-                <w:rFonts w:cs="Times New Roman"/>
+                <w:rFonts w:ascii="Bookman Old Style" w:hAnsi="Bookman Old Style" w:cs="Times New Roman"/>
                 <w:szCs w:val="24"/>
               </w:rPr>
             </w:pPr>
             <w:r>
               <w:rPr>
-                <w:rFonts w:cs="Times New Roman"/>
+                <w:rFonts w:ascii="Bookman Old Style" w:hAnsi="Bookman Old Style" w:cs="Times New Roman"/>
                 <w:szCs w:val="24"/>
               </w:rPr>
               <w:t>Código</w:t>
@@ -1755,20 +2239,20 @@
               <w:spacing w:after="0" w:line="240" w:lineRule="auto"/>
               <w:cnfStyle w:val="100000000000" w:firstRow="1" w:lastRow="0" w:firstColumn="0" w:lastColumn="0" w:oddVBand="0" w:evenVBand="0" w:oddHBand="0" w:evenHBand="0" w:firstRowFirstColumn="0" w:firstRowLastColumn="0" w:lastRowFirstColumn="0" w:lastRowLastColumn="0"/>
               <w:rPr>
-                <w:rFonts w:cs="Times New Roman"/>
+                <w:rFonts w:ascii="Bookman Old Style" w:hAnsi="Bookman Old Style" w:cs="Times New Roman"/>
                 <w:szCs w:val="24"/>
               </w:rPr>
             </w:pPr>
             <w:r>
               <w:rPr>
-                <w:rFonts w:cs="Times New Roman"/>
+                <w:rFonts w:ascii="Bookman Old Style" w:hAnsi="Bookman Old Style" w:cs="Times New Roman"/>
                 <w:szCs w:val="24"/>
               </w:rPr>
               <w:t xml:space="preserve">Nome do </w:t>
             </w:r>
             <w:r>
               <w:rPr>
-                <w:rFonts w:cs="Times New Roman"/>
+                <w:rFonts w:ascii="Bookman Old Style" w:hAnsi="Bookman Old Style" w:cs="Times New Roman"/>
                 <w:szCs w:val="24"/>
               </w:rPr>
               <w:t>requisite</w:t>
@@ -1785,20 +2269,20 @@
               <w:spacing w:after="0" w:line="240" w:lineRule="auto"/>
               <w:cnfStyle w:val="100000000000" w:firstRow="1" w:lastRow="0" w:firstColumn="0" w:lastColumn="0" w:oddVBand="0" w:evenVBand="0" w:oddHBand="0" w:evenHBand="0" w:firstRowFirstColumn="0" w:firstRowLastColumn="0" w:lastRowFirstColumn="0" w:lastRowLastColumn="0"/>
               <w:rPr>
-                <w:rFonts w:cs="Times New Roman"/>
+                <w:rFonts w:ascii="Bookman Old Style" w:hAnsi="Bookman Old Style" w:cs="Times New Roman"/>
                 <w:szCs w:val="24"/>
               </w:rPr>
             </w:pPr>
             <w:r>
               <w:rPr>
-                <w:rFonts w:cs="Times New Roman"/>
+                <w:rFonts w:ascii="Bookman Old Style" w:hAnsi="Bookman Old Style" w:cs="Times New Roman"/>
                 <w:szCs w:val="24"/>
               </w:rPr>
               <w:t>Descrição</w:t>
             </w:r>
             <w:r>
               <w:rPr>
-                <w:rFonts w:cs="Times New Roman"/>
+                <w:rFonts w:ascii="Bookman Old Style" w:hAnsi="Bookman Old Style" w:cs="Times New Roman"/>
                 <w:szCs w:val="24"/>
               </w:rPr>
               <w:t xml:space="preserve"> do requisito</w:t>
@@ -1815,13 +2299,13 @@
               <w:spacing w:after="0" w:line="240" w:lineRule="auto"/>
               <w:cnfStyle w:val="100000000000" w:firstRow="1" w:lastRow="0" w:firstColumn="0" w:lastColumn="0" w:oddVBand="0" w:evenVBand="0" w:oddHBand="0" w:evenHBand="0" w:firstRowFirstColumn="0" w:firstRowLastColumn="0" w:lastRowFirstColumn="0" w:lastRowLastColumn="0"/>
               <w:rPr>
-                <w:rFonts w:cs="Times New Roman"/>
+                <w:rFonts w:ascii="Bookman Old Style" w:hAnsi="Bookman Old Style" w:cs="Times New Roman"/>
                 <w:szCs w:val="24"/>
               </w:rPr>
             </w:pPr>
             <w:r>
               <w:rPr>
-                <w:rFonts w:cs="Times New Roman"/>
+                <w:rFonts w:ascii="Bookman Old Style" w:hAnsi="Bookman Old Style" w:cs="Times New Roman"/>
                 <w:szCs w:val="24"/>
               </w:rPr>
               <w:t>Beneficiário</w:t>
@@ -1838,13 +2322,13 @@
               <w:spacing w:after="0" w:line="240" w:lineRule="auto"/>
               <w:cnfStyle w:val="100000000000" w:firstRow="1" w:lastRow="0" w:firstColumn="0" w:lastColumn="0" w:oddVBand="0" w:evenVBand="0" w:oddHBand="0" w:evenHBand="0" w:firstRowFirstColumn="0" w:firstRowLastColumn="0" w:lastRowFirstColumn="0" w:lastRowLastColumn="0"/>
               <w:rPr>
-                <w:rFonts w:cs="Times New Roman"/>
+                <w:rFonts w:ascii="Bookman Old Style" w:hAnsi="Bookman Old Style" w:cs="Times New Roman"/>
                 <w:szCs w:val="24"/>
               </w:rPr>
             </w:pPr>
             <w:r>
               <w:rPr>
-                <w:rFonts w:cs="Times New Roman"/>
+                <w:rFonts w:ascii="Bookman Old Style" w:hAnsi="Bookman Old Style" w:cs="Times New Roman"/>
                 <w:szCs w:val="24"/>
               </w:rPr>
               <w:t>Prioridade</w:t>
@@ -1870,16 +2354,15 @@
             <w:pPr>
               <w:spacing w:after="0" w:line="240" w:lineRule="auto"/>
               <w:rPr>
-                <w:rFonts w:cs="Times New Roman"/>
+                <w:rFonts w:ascii="Bookman Old Style" w:hAnsi="Bookman Old Style" w:cs="Times New Roman"/>
                 <w:szCs w:val="24"/>
               </w:rPr>
             </w:pPr>
             <w:r>
               <w:rPr>
-                <w:rFonts w:cs="Times New Roman"/>
-                <w:szCs w:val="24"/>
-              </w:rPr>
-              <w:lastRenderedPageBreak/>
+                <w:rFonts w:ascii="Bookman Old Style" w:hAnsi="Bookman Old Style" w:cs="Times New Roman"/>
+                <w:szCs w:val="24"/>
+              </w:rPr>
               <w:t>RF001</w:t>
             </w:r>
           </w:p>
@@ -1897,7 +2380,7 @@
               <w:spacing w:after="0" w:line="240" w:lineRule="auto"/>
               <w:cnfStyle w:val="000000100000" w:firstRow="0" w:lastRow="0" w:firstColumn="0" w:lastColumn="0" w:oddVBand="0" w:evenVBand="0" w:oddHBand="1" w:evenHBand="0" w:firstRowFirstColumn="0" w:firstRowLastColumn="0" w:lastRowFirstColumn="0" w:lastRowLastColumn="0"/>
               <w:rPr>
-                <w:rFonts w:cs="Times New Roman"/>
+                <w:rFonts w:ascii="Bookman Old Style" w:hAnsi="Bookman Old Style" w:cs="Times New Roman"/>
                 <w:szCs w:val="24"/>
               </w:rPr>
             </w:pPr>
@@ -1907,41 +2390,27 @@
               <w:spacing w:after="0" w:line="240" w:lineRule="auto"/>
               <w:cnfStyle w:val="000000100000" w:firstRow="0" w:lastRow="0" w:firstColumn="0" w:lastColumn="0" w:oddVBand="0" w:evenVBand="0" w:oddHBand="1" w:evenHBand="0" w:firstRowFirstColumn="0" w:firstRowLastColumn="0" w:lastRowFirstColumn="0" w:lastRowLastColumn="0"/>
               <w:rPr>
-                <w:rFonts w:cs="Times New Roman"/>
+                <w:rFonts w:ascii="Bookman Old Style" w:hAnsi="Bookman Old Style" w:cs="Times New Roman"/>
                 <w:szCs w:val="24"/>
               </w:rPr>
             </w:pPr>
             <w:r>
               <w:rPr>
-                <w:rFonts w:cs="Times New Roman"/>
+                <w:rFonts w:ascii="Bookman Old Style" w:hAnsi="Bookman Old Style" w:cs="Times New Roman"/>
                 <w:szCs w:val="24"/>
               </w:rPr>
               <w:t xml:space="preserve">Fazer </w:t>
             </w:r>
             <w:r>
               <w:rPr>
-                <w:rFonts w:cs="Times New Roman"/>
-                <w:szCs w:val="24"/>
-              </w:rPr>
-              <w:t>a mar</w:t>
-            </w:r>
-            <w:r>
-              <w:rPr>
-                <w:rFonts w:cs="Times New Roman"/>
-                <w:szCs w:val="24"/>
-              </w:rPr>
-              <w:t>caç</w:t>
-            </w:r>
-            <w:r>
-              <w:rPr>
-                <w:rFonts w:cs="Times New Roman"/>
-                <w:szCs w:val="24"/>
-              </w:rPr>
-              <w:t>ão</w:t>
-            </w:r>
-            <w:r>
-              <w:rPr>
-                <w:rFonts w:cs="Times New Roman"/>
+                <w:rFonts w:ascii="Bookman Old Style" w:hAnsi="Bookman Old Style" w:cs="Times New Roman"/>
+                <w:szCs w:val="24"/>
+              </w:rPr>
+              <w:t>a marcação</w:t>
+            </w:r>
+            <w:r>
+              <w:rPr>
+                <w:rFonts w:ascii="Bookman Old Style" w:hAnsi="Bookman Old Style" w:cs="Times New Roman"/>
                 <w:szCs w:val="24"/>
               </w:rPr>
               <w:t xml:space="preserve"> de consultas  </w:t>
@@ -1961,7 +2430,7 @@
               <w:spacing w:after="0" w:line="240" w:lineRule="auto"/>
               <w:cnfStyle w:val="000000100000" w:firstRow="0" w:lastRow="0" w:firstColumn="0" w:lastColumn="0" w:oddVBand="0" w:evenVBand="0" w:oddHBand="1" w:evenHBand="0" w:firstRowFirstColumn="0" w:firstRowLastColumn="0" w:lastRowFirstColumn="0" w:lastRowLastColumn="0"/>
               <w:rPr>
-                <w:rFonts w:cs="Times New Roman"/>
+                <w:rFonts w:ascii="Bookman Old Style" w:hAnsi="Bookman Old Style" w:cs="Times New Roman"/>
                 <w:szCs w:val="24"/>
               </w:rPr>
             </w:pPr>
@@ -1972,13 +2441,13 @@
               <w:jc w:val="center"/>
               <w:cnfStyle w:val="000000100000" w:firstRow="0" w:lastRow="0" w:firstColumn="0" w:lastColumn="0" w:oddVBand="0" w:evenVBand="0" w:oddHBand="1" w:evenHBand="0" w:firstRowFirstColumn="0" w:firstRowLastColumn="0" w:lastRowFirstColumn="0" w:lastRowLastColumn="0"/>
               <w:rPr>
-                <w:rFonts w:cs="Times New Roman"/>
+                <w:rFonts w:ascii="Bookman Old Style" w:hAnsi="Bookman Old Style" w:cs="Times New Roman"/>
                 <w:szCs w:val="24"/>
               </w:rPr>
             </w:pPr>
             <w:r>
               <w:rPr>
-                <w:rFonts w:cs="Times New Roman"/>
+                <w:rFonts w:ascii="Bookman Old Style" w:hAnsi="Bookman Old Style" w:cs="Times New Roman"/>
                 <w:szCs w:val="24"/>
               </w:rPr>
               <w:t xml:space="preserve">Marcar consultas </w:t>
@@ -1999,13 +2468,13 @@
               <w:spacing w:after="0" w:line="240" w:lineRule="auto"/>
               <w:cnfStyle w:val="000000100000" w:firstRow="0" w:lastRow="0" w:firstColumn="0" w:lastColumn="0" w:oddVBand="0" w:evenVBand="0" w:oddHBand="1" w:evenHBand="0" w:firstRowFirstColumn="0" w:firstRowLastColumn="0" w:lastRowFirstColumn="0" w:lastRowLastColumn="0"/>
               <w:rPr>
-                <w:rFonts w:cs="Times New Roman"/>
+                <w:rFonts w:ascii="Bookman Old Style" w:hAnsi="Bookman Old Style" w:cs="Times New Roman"/>
                 <w:szCs w:val="24"/>
               </w:rPr>
             </w:pPr>
             <w:r>
               <w:rPr>
-                <w:rFonts w:cs="Times New Roman"/>
+                <w:rFonts w:ascii="Bookman Old Style" w:hAnsi="Bookman Old Style" w:cs="Times New Roman"/>
                 <w:szCs w:val="24"/>
               </w:rPr>
               <w:t xml:space="preserve">Equipe  </w:t>
@@ -2016,19 +2485,23 @@
               <w:spacing w:after="0" w:line="240" w:lineRule="auto"/>
               <w:cnfStyle w:val="000000100000" w:firstRow="0" w:lastRow="0" w:firstColumn="0" w:lastColumn="0" w:oddVBand="0" w:evenVBand="0" w:oddHBand="1" w:evenHBand="0" w:firstRowFirstColumn="0" w:firstRowLastColumn="0" w:lastRowFirstColumn="0" w:lastRowLastColumn="0"/>
               <w:rPr>
-                <w:rFonts w:cs="Times New Roman"/>
+                <w:rFonts w:ascii="Bookman Old Style" w:hAnsi="Bookman Old Style" w:cs="Times New Roman"/>
                 <w:szCs w:val="24"/>
               </w:rPr>
             </w:pPr>
             <w:proofErr w:type="spellStart"/>
             <w:r>
               <w:rPr>
-                <w:rFonts w:cs="Times New Roman"/>
+                <w:rFonts w:ascii="Bookman Old Style" w:hAnsi="Bookman Old Style" w:cs="Times New Roman"/>
                 <w:szCs w:val="24"/>
               </w:rPr>
               <w:t>recep</w:t>
             </w:r>
             <w:r>
+              <w:rPr>
+                <w:rFonts w:ascii="Bookman Old Style" w:hAnsi="Bookman Old Style"/>
+                <w:szCs w:val="24"/>
+              </w:rPr>
               <w:t>ção</w:t>
             </w:r>
             <w:proofErr w:type="spellEnd"/>
@@ -2048,13 +2521,13 @@
               <w:spacing w:after="0" w:line="240" w:lineRule="auto"/>
               <w:cnfStyle w:val="000000100000" w:firstRow="0" w:lastRow="0" w:firstColumn="0" w:lastColumn="0" w:oddVBand="0" w:evenVBand="0" w:oddHBand="1" w:evenHBand="0" w:firstRowFirstColumn="0" w:firstRowLastColumn="0" w:lastRowFirstColumn="0" w:lastRowLastColumn="0"/>
               <w:rPr>
-                <w:rFonts w:cs="Times New Roman"/>
+                <w:rFonts w:ascii="Bookman Old Style" w:hAnsi="Bookman Old Style" w:cs="Times New Roman"/>
                 <w:szCs w:val="24"/>
               </w:rPr>
             </w:pPr>
             <w:r>
               <w:rPr>
-                <w:rFonts w:cs="Times New Roman"/>
+                <w:rFonts w:ascii="Bookman Old Style" w:hAnsi="Bookman Old Style" w:cs="Times New Roman"/>
                 <w:szCs w:val="24"/>
               </w:rPr>
               <w:t>Alta</w:t>
@@ -2079,13 +2552,13 @@
             <w:pPr>
               <w:spacing w:after="0" w:line="240" w:lineRule="auto"/>
               <w:rPr>
-                <w:rFonts w:cs="Times New Roman"/>
+                <w:rFonts w:ascii="Bookman Old Style" w:hAnsi="Bookman Old Style" w:cs="Times New Roman"/>
                 <w:szCs w:val="24"/>
               </w:rPr>
             </w:pPr>
             <w:r>
               <w:rPr>
-                <w:rFonts w:cs="Times New Roman"/>
+                <w:rFonts w:ascii="Bookman Old Style" w:hAnsi="Bookman Old Style" w:cs="Times New Roman"/>
                 <w:szCs w:val="24"/>
               </w:rPr>
               <w:t>RF002</w:t>
@@ -2108,27 +2581,27 @@
               <w:spacing w:after="0" w:line="240" w:lineRule="auto"/>
               <w:cnfStyle w:val="000000000000" w:firstRow="0" w:lastRow="0" w:firstColumn="0" w:lastColumn="0" w:oddVBand="0" w:evenVBand="0" w:oddHBand="0" w:evenHBand="0" w:firstRowFirstColumn="0" w:firstRowLastColumn="0" w:lastRowFirstColumn="0" w:lastRowLastColumn="0"/>
               <w:rPr>
-                <w:rFonts w:cs="Times New Roman"/>
+                <w:rFonts w:ascii="Bookman Old Style" w:hAnsi="Bookman Old Style" w:cs="Times New Roman"/>
                 <w:szCs w:val="24"/>
               </w:rPr>
             </w:pPr>
             <w:r>
               <w:rPr>
-                <w:rFonts w:cs="Times New Roman"/>
+                <w:rFonts w:ascii="Bookman Old Style" w:hAnsi="Bookman Old Style" w:cs="Times New Roman"/>
                 <w:szCs w:val="24"/>
               </w:rPr>
               <w:t xml:space="preserve"> Verificar disponibilidade e fazer o aviso </w:t>
             </w:r>
             <w:r>
               <w:rPr>
-                <w:rFonts w:cs="Times New Roman"/>
+                <w:rFonts w:ascii="Bookman Old Style" w:hAnsi="Bookman Old Style" w:cs="Times New Roman"/>
                 <w:szCs w:val="24"/>
               </w:rPr>
               <w:t>prévio</w:t>
             </w:r>
             <w:r>
               <w:rPr>
-                <w:rFonts w:cs="Times New Roman"/>
+                <w:rFonts w:ascii="Bookman Old Style" w:hAnsi="Bookman Old Style" w:cs="Times New Roman"/>
                 <w:szCs w:val="24"/>
               </w:rPr>
               <w:t xml:space="preserve"> ao médico</w:t>
@@ -2151,23 +2624,27 @@
               <w:spacing w:after="0" w:line="240" w:lineRule="auto"/>
               <w:cnfStyle w:val="000000000000" w:firstRow="0" w:lastRow="0" w:firstColumn="0" w:lastColumn="0" w:oddVBand="0" w:evenVBand="0" w:oddHBand="0" w:evenHBand="0" w:firstRowFirstColumn="0" w:firstRowLastColumn="0" w:lastRowFirstColumn="0" w:lastRowLastColumn="0"/>
               <w:rPr>
-                <w:rFonts w:cs="Times New Roman"/>
+                <w:rFonts w:ascii="Bookman Old Style" w:hAnsi="Bookman Old Style" w:cs="Times New Roman"/>
                 <w:szCs w:val="24"/>
               </w:rPr>
             </w:pPr>
             <w:r>
               <w:rPr>
-                <w:rFonts w:cs="Times New Roman"/>
+                <w:rFonts w:ascii="Bookman Old Style" w:hAnsi="Bookman Old Style" w:cs="Times New Roman"/>
                 <w:szCs w:val="24"/>
               </w:rPr>
               <w:t xml:space="preserve"> Enviar uma informa</w:t>
             </w:r>
             <w:r>
+              <w:rPr>
+                <w:rFonts w:ascii="Bookman Old Style" w:hAnsi="Bookman Old Style"/>
+                <w:szCs w:val="24"/>
+              </w:rPr>
               <w:t>ção</w:t>
             </w:r>
             <w:r>
               <w:rPr>
-                <w:rFonts w:cs="Times New Roman"/>
+                <w:rFonts w:ascii="Bookman Old Style" w:hAnsi="Bookman Old Style" w:cs="Times New Roman"/>
                 <w:szCs w:val="24"/>
               </w:rPr>
               <w:t xml:space="preserve"> ao email do médico acerca da consulta marcada </w:t>
@@ -2190,13 +2667,13 @@
               <w:spacing w:after="0" w:line="240" w:lineRule="auto"/>
               <w:cnfStyle w:val="000000000000" w:firstRow="0" w:lastRow="0" w:firstColumn="0" w:lastColumn="0" w:oddVBand="0" w:evenVBand="0" w:oddHBand="0" w:evenHBand="0" w:firstRowFirstColumn="0" w:firstRowLastColumn="0" w:lastRowFirstColumn="0" w:lastRowLastColumn="0"/>
               <w:rPr>
-                <w:rFonts w:cs="Times New Roman"/>
+                <w:rFonts w:ascii="Bookman Old Style" w:hAnsi="Bookman Old Style" w:cs="Times New Roman"/>
                 <w:szCs w:val="24"/>
               </w:rPr>
             </w:pPr>
             <w:r>
               <w:rPr>
-                <w:rFonts w:cs="Times New Roman"/>
+                <w:rFonts w:ascii="Bookman Old Style" w:hAnsi="Bookman Old Style" w:cs="Times New Roman"/>
                 <w:szCs w:val="24"/>
               </w:rPr>
               <w:t xml:space="preserve">Equipe </w:t>
@@ -2207,19 +2684,23 @@
               <w:spacing w:after="0" w:line="240" w:lineRule="auto"/>
               <w:cnfStyle w:val="000000000000" w:firstRow="0" w:lastRow="0" w:firstColumn="0" w:lastColumn="0" w:oddVBand="0" w:evenVBand="0" w:oddHBand="0" w:evenHBand="0" w:firstRowFirstColumn="0" w:firstRowLastColumn="0" w:lastRowFirstColumn="0" w:lastRowLastColumn="0"/>
               <w:rPr>
-                <w:rFonts w:cs="Times New Roman"/>
+                <w:rFonts w:ascii="Bookman Old Style" w:hAnsi="Bookman Old Style" w:cs="Times New Roman"/>
                 <w:szCs w:val="24"/>
               </w:rPr>
             </w:pPr>
             <w:proofErr w:type="spellStart"/>
             <w:r>
               <w:rPr>
-                <w:rFonts w:cs="Times New Roman"/>
+                <w:rFonts w:ascii="Bookman Old Style" w:hAnsi="Bookman Old Style" w:cs="Times New Roman"/>
                 <w:szCs w:val="24"/>
               </w:rPr>
               <w:t>recep</w:t>
             </w:r>
             <w:r>
+              <w:rPr>
+                <w:rFonts w:ascii="Bookman Old Style" w:hAnsi="Bookman Old Style"/>
+                <w:szCs w:val="24"/>
+              </w:rPr>
               <w:t>ção</w:t>
             </w:r>
             <w:proofErr w:type="spellEnd"/>
@@ -2241,13 +2722,13 @@
               <w:spacing w:after="0" w:line="240" w:lineRule="auto"/>
               <w:cnfStyle w:val="000000000000" w:firstRow="0" w:lastRow="0" w:firstColumn="0" w:lastColumn="0" w:oddVBand="0" w:evenVBand="0" w:oddHBand="0" w:evenHBand="0" w:firstRowFirstColumn="0" w:firstRowLastColumn="0" w:lastRowFirstColumn="0" w:lastRowLastColumn="0"/>
               <w:rPr>
-                <w:rFonts w:cs="Times New Roman"/>
+                <w:rFonts w:ascii="Bookman Old Style" w:hAnsi="Bookman Old Style" w:cs="Times New Roman"/>
                 <w:szCs w:val="24"/>
               </w:rPr>
             </w:pPr>
             <w:r>
               <w:rPr>
-                <w:rFonts w:cs="Times New Roman"/>
+                <w:rFonts w:ascii="Bookman Old Style" w:hAnsi="Bookman Old Style" w:cs="Times New Roman"/>
                 <w:szCs w:val="24"/>
               </w:rPr>
               <w:t>Alta</w:t>
@@ -2273,13 +2754,13 @@
             <w:pPr>
               <w:spacing w:after="0" w:line="240" w:lineRule="auto"/>
               <w:rPr>
-                <w:rFonts w:cs="Times New Roman"/>
+                <w:rFonts w:ascii="Bookman Old Style" w:hAnsi="Bookman Old Style" w:cs="Times New Roman"/>
                 <w:szCs w:val="24"/>
               </w:rPr>
             </w:pPr>
             <w:r>
               <w:rPr>
-                <w:rFonts w:cs="Times New Roman"/>
+                <w:rFonts w:ascii="Bookman Old Style" w:hAnsi="Bookman Old Style" w:cs="Times New Roman"/>
                 <w:szCs w:val="24"/>
               </w:rPr>
               <w:t>RF003</w:t>
@@ -2299,34 +2780,34 @@
               <w:spacing w:after="0" w:line="240" w:lineRule="auto"/>
               <w:cnfStyle w:val="000000100000" w:firstRow="0" w:lastRow="0" w:firstColumn="0" w:lastColumn="0" w:oddVBand="0" w:evenVBand="0" w:oddHBand="1" w:evenHBand="0" w:firstRowFirstColumn="0" w:firstRowLastColumn="0" w:lastRowFirstColumn="0" w:lastRowLastColumn="0"/>
               <w:rPr>
-                <w:rFonts w:cs="Times New Roman"/>
+                <w:rFonts w:ascii="Bookman Old Style" w:hAnsi="Bookman Old Style" w:cs="Times New Roman"/>
                 <w:szCs w:val="24"/>
               </w:rPr>
             </w:pPr>
             <w:r>
               <w:rPr>
-                <w:rFonts w:cs="Times New Roman"/>
+                <w:rFonts w:ascii="Bookman Old Style" w:hAnsi="Bookman Old Style" w:cs="Times New Roman"/>
                 <w:szCs w:val="24"/>
               </w:rPr>
               <w:t>Criar processos</w:t>
             </w:r>
             <w:r>
               <w:rPr>
-                <w:rFonts w:cs="Times New Roman"/>
+                <w:rFonts w:ascii="Bookman Old Style" w:hAnsi="Bookman Old Style" w:cs="Times New Roman"/>
                 <w:szCs w:val="24"/>
               </w:rPr>
               <w:t xml:space="preserve"> </w:t>
             </w:r>
             <w:r>
               <w:rPr>
-                <w:rFonts w:cs="Times New Roman"/>
+                <w:rFonts w:ascii="Bookman Old Style" w:hAnsi="Bookman Old Style" w:cs="Times New Roman"/>
                 <w:szCs w:val="24"/>
               </w:rPr>
               <w:t>clínicos</w:t>
             </w:r>
             <w:r>
               <w:rPr>
-                <w:rFonts w:cs="Times New Roman"/>
+                <w:rFonts w:ascii="Bookman Old Style" w:hAnsi="Bookman Old Style" w:cs="Times New Roman"/>
                 <w:szCs w:val="24"/>
               </w:rPr>
               <w:t xml:space="preserve"> e mostrar</w:t>
@@ -2337,7 +2818,7 @@
               <w:spacing w:after="0" w:line="240" w:lineRule="auto"/>
               <w:cnfStyle w:val="000000100000" w:firstRow="0" w:lastRow="0" w:firstColumn="0" w:lastColumn="0" w:oddVBand="0" w:evenVBand="0" w:oddHBand="1" w:evenHBand="0" w:firstRowFirstColumn="0" w:firstRowLastColumn="0" w:lastRowFirstColumn="0" w:lastRowLastColumn="0"/>
               <w:rPr>
-                <w:rFonts w:cs="Times New Roman"/>
+                <w:rFonts w:ascii="Bookman Old Style" w:hAnsi="Bookman Old Style" w:cs="Times New Roman"/>
                 <w:szCs w:val="24"/>
               </w:rPr>
             </w:pPr>
@@ -2357,27 +2838,27 @@
               <w:spacing w:after="0" w:line="240" w:lineRule="auto"/>
               <w:cnfStyle w:val="000000100000" w:firstRow="0" w:lastRow="0" w:firstColumn="0" w:lastColumn="0" w:oddVBand="0" w:evenVBand="0" w:oddHBand="1" w:evenHBand="0" w:firstRowFirstColumn="0" w:firstRowLastColumn="0" w:lastRowFirstColumn="0" w:lastRowLastColumn="0"/>
               <w:rPr>
-                <w:rFonts w:cs="Times New Roman"/>
+                <w:rFonts w:ascii="Bookman Old Style" w:hAnsi="Bookman Old Style" w:cs="Times New Roman"/>
                 <w:szCs w:val="24"/>
               </w:rPr>
             </w:pPr>
             <w:r>
               <w:rPr>
-                <w:rFonts w:cs="Times New Roman"/>
+                <w:rFonts w:ascii="Bookman Old Style" w:hAnsi="Bookman Old Style" w:cs="Times New Roman"/>
                 <w:szCs w:val="24"/>
               </w:rPr>
               <w:t xml:space="preserve">Mostrar os processos em </w:t>
             </w:r>
             <w:r>
               <w:rPr>
-                <w:rFonts w:cs="Times New Roman"/>
+                <w:rFonts w:ascii="Bookman Old Style" w:hAnsi="Bookman Old Style" w:cs="Times New Roman"/>
                 <w:szCs w:val="24"/>
               </w:rPr>
               <w:t>função</w:t>
             </w:r>
             <w:r>
               <w:rPr>
-                <w:rFonts w:cs="Times New Roman"/>
+                <w:rFonts w:ascii="Bookman Old Style" w:hAnsi="Bookman Old Style" w:cs="Times New Roman"/>
                 <w:szCs w:val="24"/>
               </w:rPr>
               <w:t xml:space="preserve"> de um atributo</w:t>
@@ -2398,13 +2879,13 @@
               <w:spacing w:after="0" w:line="240" w:lineRule="auto"/>
               <w:cnfStyle w:val="000000100000" w:firstRow="0" w:lastRow="0" w:firstColumn="0" w:lastColumn="0" w:oddVBand="0" w:evenVBand="0" w:oddHBand="1" w:evenHBand="0" w:firstRowFirstColumn="0" w:firstRowLastColumn="0" w:lastRowFirstColumn="0" w:lastRowLastColumn="0"/>
               <w:rPr>
-                <w:rFonts w:cs="Times New Roman"/>
+                <w:rFonts w:ascii="Bookman Old Style" w:hAnsi="Bookman Old Style" w:cs="Times New Roman"/>
                 <w:szCs w:val="24"/>
               </w:rPr>
             </w:pPr>
             <w:r>
               <w:rPr>
-                <w:rFonts w:cs="Times New Roman"/>
+                <w:rFonts w:ascii="Bookman Old Style" w:hAnsi="Bookman Old Style" w:cs="Times New Roman"/>
                 <w:szCs w:val="24"/>
               </w:rPr>
               <w:t xml:space="preserve">Equipe </w:t>
@@ -2415,19 +2896,23 @@
               <w:spacing w:after="0" w:line="240" w:lineRule="auto"/>
               <w:cnfStyle w:val="000000100000" w:firstRow="0" w:lastRow="0" w:firstColumn="0" w:lastColumn="0" w:oddVBand="0" w:evenVBand="0" w:oddHBand="1" w:evenHBand="0" w:firstRowFirstColumn="0" w:firstRowLastColumn="0" w:lastRowFirstColumn="0" w:lastRowLastColumn="0"/>
               <w:rPr>
-                <w:rFonts w:cs="Times New Roman"/>
+                <w:rFonts w:ascii="Bookman Old Style" w:hAnsi="Bookman Old Style" w:cs="Times New Roman"/>
                 <w:szCs w:val="24"/>
               </w:rPr>
             </w:pPr>
             <w:proofErr w:type="spellStart"/>
             <w:r>
               <w:rPr>
-                <w:rFonts w:cs="Times New Roman"/>
+                <w:rFonts w:ascii="Bookman Old Style" w:hAnsi="Bookman Old Style" w:cs="Times New Roman"/>
                 <w:szCs w:val="24"/>
               </w:rPr>
               <w:t>recep</w:t>
             </w:r>
             <w:r>
+              <w:rPr>
+                <w:rFonts w:ascii="Bookman Old Style" w:hAnsi="Bookman Old Style"/>
+                <w:szCs w:val="24"/>
+              </w:rPr>
               <w:t>ção</w:t>
             </w:r>
             <w:proofErr w:type="spellEnd"/>
@@ -2447,13 +2932,13 @@
               <w:spacing w:after="0" w:line="240" w:lineRule="auto"/>
               <w:cnfStyle w:val="000000100000" w:firstRow="0" w:lastRow="0" w:firstColumn="0" w:lastColumn="0" w:oddVBand="0" w:evenVBand="0" w:oddHBand="1" w:evenHBand="0" w:firstRowFirstColumn="0" w:firstRowLastColumn="0" w:lastRowFirstColumn="0" w:lastRowLastColumn="0"/>
               <w:rPr>
-                <w:rFonts w:cs="Times New Roman"/>
+                <w:rFonts w:ascii="Bookman Old Style" w:hAnsi="Bookman Old Style" w:cs="Times New Roman"/>
                 <w:szCs w:val="24"/>
               </w:rPr>
             </w:pPr>
             <w:r>
               <w:rPr>
-                <w:rFonts w:cs="Times New Roman"/>
+                <w:rFonts w:ascii="Bookman Old Style" w:hAnsi="Bookman Old Style" w:cs="Times New Roman"/>
                 <w:szCs w:val="24"/>
               </w:rPr>
               <w:t>Alta</w:t>
@@ -2478,13 +2963,13 @@
             <w:pPr>
               <w:spacing w:after="0" w:line="240" w:lineRule="auto"/>
               <w:rPr>
-                <w:rFonts w:cs="Times New Roman"/>
+                <w:rFonts w:ascii="Bookman Old Style" w:hAnsi="Bookman Old Style" w:cs="Times New Roman"/>
                 <w:szCs w:val="24"/>
               </w:rPr>
             </w:pPr>
             <w:r>
               <w:rPr>
-                <w:rFonts w:cs="Times New Roman"/>
+                <w:rFonts w:ascii="Bookman Old Style" w:hAnsi="Bookman Old Style" w:cs="Times New Roman"/>
                 <w:szCs w:val="24"/>
               </w:rPr>
               <w:t>RF004</w:t>
@@ -2507,13 +2992,13 @@
               <w:spacing w:after="0" w:line="240" w:lineRule="auto"/>
               <w:cnfStyle w:val="000000000000" w:firstRow="0" w:lastRow="0" w:firstColumn="0" w:lastColumn="0" w:oddVBand="0" w:evenVBand="0" w:oddHBand="0" w:evenHBand="0" w:firstRowFirstColumn="0" w:firstRowLastColumn="0" w:lastRowFirstColumn="0" w:lastRowLastColumn="0"/>
               <w:rPr>
-                <w:rFonts w:cs="Times New Roman"/>
+                <w:rFonts w:ascii="Bookman Old Style" w:hAnsi="Bookman Old Style" w:cs="Times New Roman"/>
                 <w:szCs w:val="24"/>
               </w:rPr>
             </w:pPr>
             <w:r>
               <w:rPr>
-                <w:rFonts w:cs="Times New Roman"/>
+                <w:rFonts w:ascii="Bookman Old Style" w:hAnsi="Bookman Old Style" w:cs="Times New Roman"/>
                 <w:szCs w:val="24"/>
               </w:rPr>
               <w:t xml:space="preserve">Verificar estudantes bolseiro </w:t>
@@ -2536,40 +3021,48 @@
               <w:spacing w:after="0" w:line="240" w:lineRule="auto"/>
               <w:cnfStyle w:val="000000000000" w:firstRow="0" w:lastRow="0" w:firstColumn="0" w:lastColumn="0" w:oddVBand="0" w:evenVBand="0" w:oddHBand="0" w:evenHBand="0" w:firstRowFirstColumn="0" w:firstRowLastColumn="0" w:lastRowFirstColumn="0" w:lastRowLastColumn="0"/>
               <w:rPr>
-                <w:rFonts w:cs="Times New Roman"/>
+                <w:rFonts w:ascii="Bookman Old Style" w:hAnsi="Bookman Old Style" w:cs="Times New Roman"/>
                 <w:szCs w:val="24"/>
               </w:rPr>
             </w:pPr>
             <w:r>
               <w:rPr>
-                <w:rFonts w:cs="Times New Roman"/>
+                <w:rFonts w:ascii="Bookman Old Style" w:hAnsi="Bookman Old Style" w:cs="Times New Roman"/>
                 <w:szCs w:val="24"/>
               </w:rPr>
               <w:t>Verifica se realmente um estudante é ou n</w:t>
             </w:r>
             <w:r>
+              <w:rPr>
+                <w:rFonts w:ascii="Bookman Old Style" w:hAnsi="Bookman Old Style"/>
+                <w:szCs w:val="24"/>
+              </w:rPr>
               <w:t>ão</w:t>
             </w:r>
             <w:r>
               <w:rPr>
-                <w:rFonts w:cs="Times New Roman"/>
+                <w:rFonts w:ascii="Bookman Old Style" w:hAnsi="Bookman Old Style" w:cs="Times New Roman"/>
                 <w:szCs w:val="24"/>
               </w:rPr>
               <w:t xml:space="preserve"> bolseiro através da lista facultada pela dire</w:t>
             </w:r>
             <w:r>
+              <w:rPr>
+                <w:rFonts w:ascii="Bookman Old Style" w:hAnsi="Bookman Old Style"/>
+                <w:szCs w:val="24"/>
+              </w:rPr>
               <w:t>ção</w:t>
             </w:r>
             <w:r>
               <w:rPr>
-                <w:rFonts w:cs="Times New Roman"/>
+                <w:rFonts w:ascii="Bookman Old Style" w:hAnsi="Bookman Old Style" w:cs="Times New Roman"/>
                 <w:szCs w:val="24"/>
               </w:rPr>
               <w:t xml:space="preserve"> de registo </w:t>
             </w:r>
             <w:r>
               <w:rPr>
-                <w:rFonts w:cs="Times New Roman"/>
+                <w:rFonts w:ascii="Bookman Old Style" w:hAnsi="Bookman Old Style" w:cs="Times New Roman"/>
                 <w:szCs w:val="24"/>
               </w:rPr>
               <w:t>académico</w:t>
@@ -2592,13 +3085,13 @@
               <w:spacing w:after="0" w:line="240" w:lineRule="auto"/>
               <w:cnfStyle w:val="000000000000" w:firstRow="0" w:lastRow="0" w:firstColumn="0" w:lastColumn="0" w:oddVBand="0" w:evenVBand="0" w:oddHBand="0" w:evenHBand="0" w:firstRowFirstColumn="0" w:firstRowLastColumn="0" w:lastRowFirstColumn="0" w:lastRowLastColumn="0"/>
               <w:rPr>
-                <w:rFonts w:cs="Times New Roman"/>
+                <w:rFonts w:ascii="Bookman Old Style" w:hAnsi="Bookman Old Style" w:cs="Times New Roman"/>
                 <w:szCs w:val="24"/>
               </w:rPr>
             </w:pPr>
             <w:r>
               <w:rPr>
-                <w:rFonts w:cs="Times New Roman"/>
+                <w:rFonts w:ascii="Bookman Old Style" w:hAnsi="Bookman Old Style" w:cs="Times New Roman"/>
                 <w:szCs w:val="24"/>
               </w:rPr>
               <w:t>Equipe</w:t>
@@ -2609,13 +3102,13 @@
               <w:spacing w:after="0" w:line="240" w:lineRule="auto"/>
               <w:cnfStyle w:val="000000000000" w:firstRow="0" w:lastRow="0" w:firstColumn="0" w:lastColumn="0" w:oddVBand="0" w:evenVBand="0" w:oddHBand="0" w:evenHBand="0" w:firstRowFirstColumn="0" w:firstRowLastColumn="0" w:lastRowFirstColumn="0" w:lastRowLastColumn="0"/>
               <w:rPr>
-                <w:rFonts w:cs="Times New Roman"/>
+                <w:rFonts w:ascii="Bookman Old Style" w:hAnsi="Bookman Old Style" w:cs="Times New Roman"/>
                 <w:szCs w:val="24"/>
               </w:rPr>
             </w:pPr>
             <w:r>
               <w:rPr>
-                <w:rFonts w:cs="Times New Roman"/>
+                <w:rFonts w:ascii="Bookman Old Style" w:hAnsi="Bookman Old Style" w:cs="Times New Roman"/>
                 <w:szCs w:val="24"/>
               </w:rPr>
               <w:t xml:space="preserve"> </w:t>
@@ -2623,12 +3116,16 @@
             <w:proofErr w:type="spellStart"/>
             <w:r>
               <w:rPr>
-                <w:rFonts w:cs="Times New Roman"/>
+                <w:rFonts w:ascii="Bookman Old Style" w:hAnsi="Bookman Old Style" w:cs="Times New Roman"/>
                 <w:szCs w:val="24"/>
               </w:rPr>
               <w:t>recep</w:t>
             </w:r>
             <w:r>
+              <w:rPr>
+                <w:rFonts w:ascii="Bookman Old Style" w:hAnsi="Bookman Old Style"/>
+                <w:szCs w:val="24"/>
+              </w:rPr>
               <w:t>ção</w:t>
             </w:r>
             <w:proofErr w:type="spellEnd"/>
@@ -2650,13 +3147,13 @@
               <w:spacing w:after="0" w:line="240" w:lineRule="auto"/>
               <w:cnfStyle w:val="000000000000" w:firstRow="0" w:lastRow="0" w:firstColumn="0" w:lastColumn="0" w:oddVBand="0" w:evenVBand="0" w:oddHBand="0" w:evenHBand="0" w:firstRowFirstColumn="0" w:firstRowLastColumn="0" w:lastRowFirstColumn="0" w:lastRowLastColumn="0"/>
               <w:rPr>
-                <w:rFonts w:cs="Times New Roman"/>
+                <w:rFonts w:ascii="Bookman Old Style" w:hAnsi="Bookman Old Style" w:cs="Times New Roman"/>
                 <w:szCs w:val="24"/>
               </w:rPr>
             </w:pPr>
             <w:r>
               <w:rPr>
-                <w:rFonts w:cs="Times New Roman"/>
+                <w:rFonts w:ascii="Bookman Old Style" w:hAnsi="Bookman Old Style" w:cs="Times New Roman"/>
                 <w:szCs w:val="24"/>
               </w:rPr>
               <w:t>Alta</w:t>
@@ -2682,13 +3179,13 @@
             <w:pPr>
               <w:spacing w:after="0" w:line="240" w:lineRule="auto"/>
               <w:rPr>
-                <w:rFonts w:cs="Times New Roman"/>
+                <w:rFonts w:ascii="Bookman Old Style" w:hAnsi="Bookman Old Style" w:cs="Times New Roman"/>
                 <w:szCs w:val="24"/>
               </w:rPr>
             </w:pPr>
             <w:r>
               <w:rPr>
-                <w:rFonts w:cs="Times New Roman"/>
+                <w:rFonts w:ascii="Bookman Old Style" w:hAnsi="Bookman Old Style" w:cs="Times New Roman"/>
                 <w:szCs w:val="24"/>
               </w:rPr>
               <w:t>RF005</w:t>
@@ -2709,36 +3206,44 @@
               <w:spacing w:after="0" w:line="240" w:lineRule="auto"/>
               <w:cnfStyle w:val="000000100000" w:firstRow="0" w:lastRow="0" w:firstColumn="0" w:lastColumn="0" w:oddVBand="0" w:evenVBand="0" w:oddHBand="1" w:evenHBand="0" w:firstRowFirstColumn="0" w:firstRowLastColumn="0" w:lastRowFirstColumn="0" w:lastRowLastColumn="0"/>
               <w:rPr>
-                <w:rFonts w:cs="Times New Roman"/>
+                <w:rFonts w:ascii="Bookman Old Style" w:hAnsi="Bookman Old Style" w:cs="Times New Roman"/>
                 <w:szCs w:val="24"/>
               </w:rPr>
             </w:pPr>
             <w:r>
               <w:rPr>
-                <w:rFonts w:cs="Times New Roman"/>
+                <w:rFonts w:ascii="Bookman Old Style" w:hAnsi="Bookman Old Style" w:cs="Times New Roman"/>
                 <w:szCs w:val="24"/>
               </w:rPr>
               <w:t xml:space="preserve"> Cria</w:t>
             </w:r>
             <w:r>
+              <w:rPr>
+                <w:rFonts w:ascii="Bookman Old Style" w:hAnsi="Bookman Old Style"/>
+                <w:szCs w:val="24"/>
+              </w:rPr>
               <w:t>ção</w:t>
             </w:r>
             <w:r>
               <w:rPr>
-                <w:rFonts w:cs="Times New Roman"/>
+                <w:rFonts w:ascii="Bookman Old Style" w:hAnsi="Bookman Old Style" w:cs="Times New Roman"/>
                 <w:szCs w:val="24"/>
               </w:rPr>
               <w:t xml:space="preserve"> de tabelas de pre</w:t>
             </w:r>
             <w:r>
+              <w:rPr>
+                <w:rFonts w:ascii="Bookman Old Style" w:hAnsi="Bookman Old Style"/>
+                <w:szCs w:val="24"/>
+              </w:rPr>
               <w:t>ç</w:t>
             </w:r>
             <w:r>
               <w:rPr>
-                <w:rFonts w:cs="Times New Roman"/>
-                <w:szCs w:val="24"/>
-              </w:rPr>
-              <w:t xml:space="preserve">os dos exames médicos existentes </w:t>
+                <w:rFonts w:ascii="Bookman Old Style" w:hAnsi="Bookman Old Style" w:cs="Times New Roman"/>
+                <w:szCs w:val="24"/>
+              </w:rPr>
+              <w:t>os dos exames médicos existentes</w:t>
             </w:r>
           </w:p>
         </w:tc>
@@ -2756,13 +3261,13 @@
               <w:spacing w:after="0" w:line="240" w:lineRule="auto"/>
               <w:cnfStyle w:val="000000100000" w:firstRow="0" w:lastRow="0" w:firstColumn="0" w:lastColumn="0" w:oddVBand="0" w:evenVBand="0" w:oddHBand="1" w:evenHBand="0" w:firstRowFirstColumn="0" w:firstRowLastColumn="0" w:lastRowFirstColumn="0" w:lastRowLastColumn="0"/>
               <w:rPr>
-                <w:rFonts w:cs="Times New Roman"/>
+                <w:rFonts w:ascii="Bookman Old Style" w:hAnsi="Bookman Old Style" w:cs="Times New Roman"/>
                 <w:szCs w:val="24"/>
               </w:rPr>
             </w:pPr>
             <w:r>
               <w:rPr>
-                <w:rFonts w:cs="Times New Roman"/>
+                <w:rFonts w:ascii="Bookman Old Style" w:hAnsi="Bookman Old Style" w:cs="Times New Roman"/>
                 <w:szCs w:val="24"/>
               </w:rPr>
               <w:t xml:space="preserve">Tabelas de exames com os </w:t>
@@ -2770,7 +3275,7 @@
             <w:proofErr w:type="spellStart"/>
             <w:r>
               <w:rPr>
-                <w:rFonts w:cs="Times New Roman"/>
+                <w:rFonts w:ascii="Bookman Old Style" w:hAnsi="Bookman Old Style" w:cs="Times New Roman"/>
                 <w:szCs w:val="24"/>
               </w:rPr>
               <w:t>respectivos</w:t>
@@ -2778,35 +3283,35 @@
             <w:proofErr w:type="spellEnd"/>
             <w:r>
               <w:rPr>
-                <w:rFonts w:cs="Times New Roman"/>
+                <w:rFonts w:ascii="Bookman Old Style" w:hAnsi="Bookman Old Style" w:cs="Times New Roman"/>
                 <w:szCs w:val="24"/>
               </w:rPr>
               <w:t xml:space="preserve"> </w:t>
             </w:r>
             <w:r>
               <w:rPr>
-                <w:rFonts w:cs="Times New Roman"/>
+                <w:rFonts w:ascii="Bookman Old Style" w:hAnsi="Bookman Old Style" w:cs="Times New Roman"/>
                 <w:szCs w:val="24"/>
               </w:rPr>
               <w:t>preços,</w:t>
             </w:r>
             <w:r>
               <w:rPr>
-                <w:rFonts w:cs="Times New Roman"/>
+                <w:rFonts w:ascii="Bookman Old Style" w:hAnsi="Bookman Old Style" w:cs="Times New Roman"/>
                 <w:szCs w:val="24"/>
               </w:rPr>
               <w:t xml:space="preserve"> onde poderá se escolher o exame requerido e </w:t>
             </w:r>
             <w:r>
               <w:rPr>
-                <w:rFonts w:cs="Times New Roman"/>
+                <w:rFonts w:ascii="Bookman Old Style" w:hAnsi="Bookman Old Style" w:cs="Times New Roman"/>
                 <w:szCs w:val="24"/>
               </w:rPr>
               <w:t>impressa</w:t>
             </w:r>
             <w:r>
               <w:rPr>
-                <w:rFonts w:cs="Times New Roman"/>
+                <w:rFonts w:ascii="Bookman Old Style" w:hAnsi="Bookman Old Style" w:cs="Times New Roman"/>
                 <w:szCs w:val="24"/>
               </w:rPr>
               <w:t xml:space="preserve"> uma fatura com os valores a pagar </w:t>
@@ -2827,13 +3332,13 @@
               <w:spacing w:after="0" w:line="240" w:lineRule="auto"/>
               <w:cnfStyle w:val="000000100000" w:firstRow="0" w:lastRow="0" w:firstColumn="0" w:lastColumn="0" w:oddVBand="0" w:evenVBand="0" w:oddHBand="1" w:evenHBand="0" w:firstRowFirstColumn="0" w:firstRowLastColumn="0" w:lastRowFirstColumn="0" w:lastRowLastColumn="0"/>
               <w:rPr>
-                <w:rFonts w:cs="Times New Roman"/>
+                <w:rFonts w:ascii="Bookman Old Style" w:hAnsi="Bookman Old Style" w:cs="Times New Roman"/>
                 <w:szCs w:val="24"/>
               </w:rPr>
             </w:pPr>
             <w:r>
               <w:rPr>
-                <w:rFonts w:cs="Times New Roman"/>
+                <w:rFonts w:ascii="Bookman Old Style" w:hAnsi="Bookman Old Style" w:cs="Times New Roman"/>
                 <w:szCs w:val="24"/>
               </w:rPr>
               <w:t xml:space="preserve">Equipe </w:t>
@@ -2844,19 +3349,23 @@
               <w:spacing w:after="0" w:line="240" w:lineRule="auto"/>
               <w:cnfStyle w:val="000000100000" w:firstRow="0" w:lastRow="0" w:firstColumn="0" w:lastColumn="0" w:oddVBand="0" w:evenVBand="0" w:oddHBand="1" w:evenHBand="0" w:firstRowFirstColumn="0" w:firstRowLastColumn="0" w:lastRowFirstColumn="0" w:lastRowLastColumn="0"/>
               <w:rPr>
-                <w:rFonts w:cs="Times New Roman"/>
+                <w:rFonts w:ascii="Bookman Old Style" w:hAnsi="Bookman Old Style" w:cs="Times New Roman"/>
                 <w:szCs w:val="24"/>
               </w:rPr>
             </w:pPr>
             <w:proofErr w:type="spellStart"/>
             <w:r>
               <w:rPr>
-                <w:rFonts w:cs="Times New Roman"/>
+                <w:rFonts w:ascii="Bookman Old Style" w:hAnsi="Bookman Old Style" w:cs="Times New Roman"/>
                 <w:szCs w:val="24"/>
               </w:rPr>
               <w:t>recep</w:t>
             </w:r>
             <w:r>
+              <w:rPr>
+                <w:rFonts w:ascii="Bookman Old Style" w:hAnsi="Bookman Old Style"/>
+                <w:szCs w:val="24"/>
+              </w:rPr>
               <w:t>ção</w:t>
             </w:r>
             <w:proofErr w:type="spellEnd"/>
@@ -2876,13 +3385,13 @@
               <w:spacing w:after="0" w:line="240" w:lineRule="auto"/>
               <w:cnfStyle w:val="000000100000" w:firstRow="0" w:lastRow="0" w:firstColumn="0" w:lastColumn="0" w:oddVBand="0" w:evenVBand="0" w:oddHBand="1" w:evenHBand="0" w:firstRowFirstColumn="0" w:firstRowLastColumn="0" w:lastRowFirstColumn="0" w:lastRowLastColumn="0"/>
               <w:rPr>
-                <w:rFonts w:cs="Times New Roman"/>
+                <w:rFonts w:ascii="Bookman Old Style" w:hAnsi="Bookman Old Style" w:cs="Times New Roman"/>
                 <w:szCs w:val="24"/>
               </w:rPr>
             </w:pPr>
             <w:r>
               <w:rPr>
-                <w:rFonts w:cs="Times New Roman"/>
+                <w:rFonts w:ascii="Bookman Old Style" w:hAnsi="Bookman Old Style" w:cs="Times New Roman"/>
                 <w:szCs w:val="24"/>
               </w:rPr>
               <w:t>Média</w:t>
@@ -2907,13 +3416,13 @@
             <w:pPr>
               <w:spacing w:after="0" w:line="240" w:lineRule="auto"/>
               <w:rPr>
-                <w:rFonts w:cs="Times New Roman"/>
+                <w:rFonts w:ascii="Bookman Old Style" w:hAnsi="Bookman Old Style" w:cs="Times New Roman"/>
                 <w:szCs w:val="24"/>
               </w:rPr>
             </w:pPr>
             <w:r>
               <w:rPr>
-                <w:rFonts w:cs="Times New Roman"/>
+                <w:rFonts w:ascii="Bookman Old Style" w:hAnsi="Bookman Old Style" w:cs="Times New Roman"/>
                 <w:szCs w:val="24"/>
               </w:rPr>
               <w:t>RF006</w:t>
@@ -2936,27 +3445,35 @@
               <w:spacing w:after="0" w:line="240" w:lineRule="auto"/>
               <w:cnfStyle w:val="000000000000" w:firstRow="0" w:lastRow="0" w:firstColumn="0" w:lastColumn="0" w:oddVBand="0" w:evenVBand="0" w:oddHBand="0" w:evenHBand="0" w:firstRowFirstColumn="0" w:firstRowLastColumn="0" w:lastRowFirstColumn="0" w:lastRowLastColumn="0"/>
               <w:rPr>
-                <w:rFonts w:cs="Times New Roman"/>
+                <w:rFonts w:ascii="Bookman Old Style" w:hAnsi="Bookman Old Style" w:cs="Times New Roman"/>
                 <w:szCs w:val="24"/>
               </w:rPr>
             </w:pPr>
             <w:r>
               <w:rPr>
-                <w:rFonts w:cs="Times New Roman"/>
+                <w:rFonts w:ascii="Bookman Old Style" w:hAnsi="Bookman Old Style" w:cs="Times New Roman"/>
                 <w:szCs w:val="24"/>
               </w:rPr>
               <w:t xml:space="preserve">Pagamento de serviços </w:t>
             </w:r>
             <w:r>
               <w:rPr>
-                <w:rFonts w:cs="Times New Roman"/>
-                <w:szCs w:val="24"/>
-              </w:rPr>
+                <w:rFonts w:ascii="Bookman Old Style" w:hAnsi="Bookman Old Style" w:cs="Times New Roman"/>
+                <w:szCs w:val="24"/>
+              </w:rPr>
+              <w:lastRenderedPageBreak/>
               <w:t>(consultas</w:t>
             </w:r>
             <w:r>
               <w:rPr>
-                <w:rFonts w:cs="Times New Roman"/>
+                <w:rFonts w:ascii="Bookman Old Style" w:hAnsi="Bookman Old Style" w:cs="Times New Roman"/>
+                <w:szCs w:val="24"/>
+              </w:rPr>
+              <w:t>, analises, medicação na farmácia</w:t>
+            </w:r>
+            <w:r>
+              <w:rPr>
+                <w:rFonts w:ascii="Bookman Old Style" w:hAnsi="Bookman Old Style" w:cs="Times New Roman"/>
                 <w:szCs w:val="24"/>
               </w:rPr>
               <w:t xml:space="preserve">)  </w:t>
@@ -2979,25 +3496,30 @@
               <w:spacing w:after="0" w:line="240" w:lineRule="auto"/>
               <w:cnfStyle w:val="000000000000" w:firstRow="0" w:lastRow="0" w:firstColumn="0" w:lastColumn="0" w:oddVBand="0" w:evenVBand="0" w:oddHBand="0" w:evenHBand="0" w:firstRowFirstColumn="0" w:firstRowLastColumn="0" w:lastRowFirstColumn="0" w:lastRowLastColumn="0"/>
               <w:rPr>
-                <w:rFonts w:cs="Times New Roman"/>
+                <w:rFonts w:ascii="Bookman Old Style" w:hAnsi="Bookman Old Style" w:cs="Times New Roman"/>
                 <w:szCs w:val="24"/>
               </w:rPr>
             </w:pPr>
             <w:proofErr w:type="spellStart"/>
             <w:r>
               <w:rPr>
-                <w:rFonts w:cs="Times New Roman"/>
-                <w:szCs w:val="24"/>
-              </w:rPr>
+                <w:rFonts w:ascii="Bookman Old Style" w:hAnsi="Bookman Old Style" w:cs="Times New Roman"/>
+                <w:szCs w:val="24"/>
+              </w:rPr>
+              <w:lastRenderedPageBreak/>
               <w:t>Factura</w:t>
             </w:r>
             <w:r>
+              <w:rPr>
+                <w:rFonts w:ascii="Bookman Old Style" w:hAnsi="Bookman Old Style"/>
+                <w:szCs w:val="24"/>
+              </w:rPr>
               <w:t>ção</w:t>
             </w:r>
             <w:proofErr w:type="spellEnd"/>
             <w:r>
               <w:rPr>
-                <w:rFonts w:cs="Times New Roman"/>
+                <w:rFonts w:ascii="Bookman Old Style" w:hAnsi="Bookman Old Style" w:cs="Times New Roman"/>
                 <w:szCs w:val="24"/>
               </w:rPr>
               <w:t>, recibo</w:t>
@@ -3020,13 +3542,13 @@
               <w:spacing w:after="0" w:line="240" w:lineRule="auto"/>
               <w:cnfStyle w:val="000000000000" w:firstRow="0" w:lastRow="0" w:firstColumn="0" w:lastColumn="0" w:oddVBand="0" w:evenVBand="0" w:oddHBand="0" w:evenHBand="0" w:firstRowFirstColumn="0" w:firstRowLastColumn="0" w:lastRowFirstColumn="0" w:lastRowLastColumn="0"/>
               <w:rPr>
-                <w:rFonts w:cs="Times New Roman"/>
+                <w:rFonts w:ascii="Bookman Old Style" w:hAnsi="Bookman Old Style" w:cs="Times New Roman"/>
                 <w:szCs w:val="24"/>
               </w:rPr>
             </w:pPr>
             <w:r>
               <w:rPr>
-                <w:rFonts w:cs="Times New Roman"/>
+                <w:rFonts w:ascii="Bookman Old Style" w:hAnsi="Bookman Old Style" w:cs="Times New Roman"/>
                 <w:szCs w:val="24"/>
               </w:rPr>
               <w:t>Equipe</w:t>
@@ -3037,26 +3559,31 @@
               <w:spacing w:after="0" w:line="240" w:lineRule="auto"/>
               <w:cnfStyle w:val="000000000000" w:firstRow="0" w:lastRow="0" w:firstColumn="0" w:lastColumn="0" w:oddVBand="0" w:evenVBand="0" w:oddHBand="0" w:evenHBand="0" w:firstRowFirstColumn="0" w:firstRowLastColumn="0" w:lastRowFirstColumn="0" w:lastRowLastColumn="0"/>
               <w:rPr>
-                <w:rFonts w:cs="Times New Roman"/>
+                <w:rFonts w:ascii="Bookman Old Style" w:hAnsi="Bookman Old Style" w:cs="Times New Roman"/>
                 <w:szCs w:val="24"/>
               </w:rPr>
             </w:pPr>
             <w:r>
               <w:rPr>
-                <w:rFonts w:cs="Times New Roman"/>
-                <w:szCs w:val="24"/>
-              </w:rPr>
+                <w:rFonts w:ascii="Bookman Old Style" w:hAnsi="Bookman Old Style" w:cs="Times New Roman"/>
+                <w:szCs w:val="24"/>
+              </w:rPr>
+              <w:lastRenderedPageBreak/>
               <w:t xml:space="preserve"> </w:t>
             </w:r>
             <w:proofErr w:type="spellStart"/>
             <w:r>
               <w:rPr>
-                <w:rFonts w:cs="Times New Roman"/>
+                <w:rFonts w:ascii="Bookman Old Style" w:hAnsi="Bookman Old Style" w:cs="Times New Roman"/>
                 <w:szCs w:val="24"/>
               </w:rPr>
               <w:t>recep</w:t>
             </w:r>
             <w:r>
+              <w:rPr>
+                <w:rFonts w:ascii="Bookman Old Style" w:hAnsi="Bookman Old Style"/>
+                <w:szCs w:val="24"/>
+              </w:rPr>
               <w:t>ção</w:t>
             </w:r>
             <w:proofErr w:type="spellEnd"/>
@@ -3078,15 +3605,16 @@
               <w:spacing w:after="0" w:line="240" w:lineRule="auto"/>
               <w:cnfStyle w:val="000000000000" w:firstRow="0" w:lastRow="0" w:firstColumn="0" w:lastColumn="0" w:oddVBand="0" w:evenVBand="0" w:oddHBand="0" w:evenHBand="0" w:firstRowFirstColumn="0" w:firstRowLastColumn="0" w:lastRowFirstColumn="0" w:lastRowLastColumn="0"/>
               <w:rPr>
-                <w:rFonts w:cs="Times New Roman"/>
+                <w:rFonts w:ascii="Bookman Old Style" w:hAnsi="Bookman Old Style" w:cs="Times New Roman"/>
                 <w:szCs w:val="24"/>
               </w:rPr>
             </w:pPr>
             <w:r>
               <w:rPr>
-                <w:rFonts w:cs="Times New Roman"/>
-                <w:szCs w:val="24"/>
-              </w:rPr>
+                <w:rFonts w:ascii="Bookman Old Style" w:hAnsi="Bookman Old Style" w:cs="Times New Roman"/>
+                <w:szCs w:val="24"/>
+              </w:rPr>
+              <w:lastRenderedPageBreak/>
               <w:t>Alta</w:t>
             </w:r>
           </w:p>
@@ -3096,11 +3624,26 @@
     <w:p>
       <w:pPr>
         <w:pStyle w:val="Ttulo2"/>
-      </w:pPr>
-      <w:r>
+        <w:rPr>
+          <w:rFonts w:ascii="Bookman Old Style" w:hAnsi="Bookman Old Style"/>
+          <w:sz w:val="24"/>
+          <w:szCs w:val="24"/>
+        </w:rPr>
+      </w:pPr>
+      <w:r>
+        <w:rPr>
+          <w:rFonts w:ascii="Bookman Old Style" w:hAnsi="Bookman Old Style"/>
+          <w:sz w:val="24"/>
+          <w:szCs w:val="24"/>
+        </w:rPr>
         <w:t xml:space="preserve">3.2. Requisitos </w:t>
       </w:r>
       <w:r>
+        <w:rPr>
+          <w:rFonts w:ascii="Bookman Old Style" w:hAnsi="Bookman Old Style"/>
+          <w:sz w:val="24"/>
+          <w:szCs w:val="24"/>
+        </w:rPr>
         <w:t>não funcionais</w:t>
       </w:r>
     </w:p>
@@ -3137,14 +3680,14 @@
           <w:p>
             <w:pPr>
               <w:rPr>
-                <w:rFonts w:cs="Times New Roman"/>
+                <w:rFonts w:ascii="Bookman Old Style" w:hAnsi="Bookman Old Style" w:cs="Times New Roman"/>
                 <w:b/>
                 <w:szCs w:val="24"/>
               </w:rPr>
             </w:pPr>
             <w:r>
               <w:rPr>
-                <w:rFonts w:eastAsia="Arial" w:cs="Times New Roman"/>
+                <w:rFonts w:ascii="Bookman Old Style" w:eastAsia="Arial" w:hAnsi="Bookman Old Style" w:cs="Times New Roman"/>
                 <w:b/>
                 <w:szCs w:val="24"/>
               </w:rPr>
@@ -3171,13 +3714,13 @@
             <w:pPr>
               <w:ind w:right="733"/>
               <w:rPr>
-                <w:rFonts w:cs="Times New Roman"/>
+                <w:rFonts w:ascii="Bookman Old Style" w:hAnsi="Bookman Old Style" w:cs="Times New Roman"/>
                 <w:szCs w:val="24"/>
               </w:rPr>
             </w:pPr>
             <w:r>
               <w:rPr>
-                <w:rFonts w:eastAsia="Arial" w:cs="Times New Roman"/>
+                <w:rFonts w:ascii="Bookman Old Style" w:eastAsia="Arial" w:hAnsi="Bookman Old Style" w:cs="Times New Roman"/>
                 <w:b/>
                 <w:szCs w:val="24"/>
               </w:rPr>
@@ -3185,7 +3728,7 @@
             </w:r>
             <w:r>
               <w:rPr>
-                <w:rFonts w:eastAsia="Arial" w:cs="Times New Roman"/>
+                <w:rFonts w:ascii="Bookman Old Style" w:eastAsia="Arial" w:hAnsi="Bookman Old Style" w:cs="Times New Roman"/>
                 <w:szCs w:val="24"/>
               </w:rPr>
               <w:t xml:space="preserve">: </w:t>
@@ -3199,20 +3742,20 @@
               </w:numPr>
               <w:ind w:right="733" w:hanging="360"/>
               <w:rPr>
-                <w:rFonts w:cs="Times New Roman"/>
+                <w:rFonts w:ascii="Bookman Old Style" w:hAnsi="Bookman Old Style" w:cs="Times New Roman"/>
                 <w:szCs w:val="24"/>
               </w:rPr>
             </w:pPr>
             <w:r>
               <w:rPr>
-                <w:rFonts w:eastAsia="Arial" w:cs="Times New Roman"/>
+                <w:rFonts w:ascii="Bookman Old Style" w:eastAsia="Arial" w:hAnsi="Bookman Old Style" w:cs="Times New Roman"/>
                 <w:szCs w:val="24"/>
               </w:rPr>
               <w:t>Gestor do projeto “facilitador”</w:t>
             </w:r>
             <w:r>
               <w:rPr>
-                <w:rFonts w:eastAsia="Arial" w:cs="Times New Roman"/>
+                <w:rFonts w:ascii="Bookman Old Style" w:eastAsia="Arial" w:hAnsi="Bookman Old Style" w:cs="Times New Roman"/>
                 <w:szCs w:val="24"/>
               </w:rPr>
               <w:t>;</w:t>
@@ -3226,56 +3769,55 @@
               </w:numPr>
               <w:ind w:right="733" w:hanging="360"/>
               <w:rPr>
-                <w:rFonts w:cs="Times New Roman"/>
+                <w:rFonts w:ascii="Bookman Old Style" w:hAnsi="Bookman Old Style" w:cs="Times New Roman"/>
                 <w:szCs w:val="24"/>
               </w:rPr>
             </w:pPr>
             <w:r>
               <w:rPr>
-                <w:rFonts w:eastAsia="Arial" w:cs="Times New Roman"/>
-                <w:szCs w:val="24"/>
-              </w:rPr>
-              <w:lastRenderedPageBreak/>
+                <w:rFonts w:ascii="Bookman Old Style" w:eastAsia="Arial" w:hAnsi="Bookman Old Style" w:cs="Times New Roman"/>
+                <w:szCs w:val="24"/>
+              </w:rPr>
               <w:t>T</w:t>
             </w:r>
             <w:r>
               <w:rPr>
-                <w:rFonts w:eastAsia="Arial" w:cs="Times New Roman"/>
+                <w:rFonts w:ascii="Bookman Old Style" w:eastAsia="Arial" w:hAnsi="Bookman Old Style" w:cs="Times New Roman"/>
                 <w:szCs w:val="24"/>
               </w:rPr>
               <w:t>écnicos</w:t>
             </w:r>
             <w:r>
               <w:rPr>
-                <w:rFonts w:eastAsia="Arial" w:cs="Times New Roman"/>
+                <w:rFonts w:ascii="Bookman Old Style" w:eastAsia="Arial" w:hAnsi="Bookman Old Style" w:cs="Times New Roman"/>
                 <w:szCs w:val="24"/>
               </w:rPr>
               <w:t xml:space="preserve"> de TI</w:t>
             </w:r>
             <w:r>
               <w:rPr>
-                <w:rFonts w:eastAsia="Arial" w:cs="Times New Roman"/>
+                <w:rFonts w:ascii="Bookman Old Style" w:eastAsia="Arial" w:hAnsi="Bookman Old Style" w:cs="Times New Roman"/>
                 <w:szCs w:val="24"/>
               </w:rPr>
               <w:t xml:space="preserve"> “desenvolvedores</w:t>
             </w:r>
             <w:r>
               <w:rPr>
-                <w:rFonts w:eastAsia="Arial" w:cs="Times New Roman"/>
+                <w:rFonts w:ascii="Bookman Old Style" w:eastAsia="Arial" w:hAnsi="Bookman Old Style" w:cs="Times New Roman"/>
                 <w:szCs w:val="24"/>
               </w:rPr>
               <w:t xml:space="preserve"> e analistas</w:t>
             </w:r>
             <w:r>
               <w:rPr>
-                <w:rFonts w:eastAsia="Arial" w:cs="Times New Roman"/>
+                <w:rFonts w:ascii="Bookman Old Style" w:eastAsia="Arial" w:hAnsi="Bookman Old Style" w:cs="Times New Roman"/>
                 <w:szCs w:val="24"/>
               </w:rPr>
               <w:t>”</w:t>
             </w:r>
             <w:r>
               <w:rPr>
-                <w:rFonts w:eastAsia="Arial" w:cs="Times New Roman"/>
+                <w:rFonts w:ascii="Bookman Old Style" w:eastAsia="Arial" w:hAnsi="Bookman Old Style" w:cs="Times New Roman"/>
                 <w:szCs w:val="24"/>
               </w:rPr>
               <w:t>;</w:t>
@@ -3289,27 +3831,27 @@
               </w:numPr>
               <w:ind w:right="733" w:hanging="360"/>
               <w:rPr>
-                <w:rFonts w:cs="Times New Roman"/>
+                <w:rFonts w:ascii="Bookman Old Style" w:hAnsi="Bookman Old Style" w:cs="Times New Roman"/>
                 <w:szCs w:val="24"/>
               </w:rPr>
             </w:pPr>
             <w:r>
               <w:rPr>
-                <w:rFonts w:eastAsia="Arial" w:cs="Times New Roman"/>
+                <w:rFonts w:ascii="Bookman Old Style" w:eastAsia="Arial" w:hAnsi="Bookman Old Style" w:cs="Times New Roman"/>
                 <w:szCs w:val="24"/>
               </w:rPr>
               <w:t>A</w:t>
             </w:r>
             <w:r>
               <w:rPr>
-                <w:rFonts w:eastAsia="Arial" w:cs="Times New Roman"/>
+                <w:rFonts w:ascii="Bookman Old Style" w:eastAsia="Arial" w:hAnsi="Bookman Old Style" w:cs="Times New Roman"/>
                 <w:szCs w:val="24"/>
               </w:rPr>
               <w:t>gentes de campo</w:t>
             </w:r>
             <w:r>
               <w:rPr>
-                <w:rFonts w:eastAsia="Arial" w:cs="Times New Roman"/>
+                <w:rFonts w:ascii="Bookman Old Style" w:eastAsia="Arial" w:hAnsi="Bookman Old Style" w:cs="Times New Roman"/>
                 <w:szCs w:val="24"/>
               </w:rPr>
               <w:t>;</w:t>
@@ -3320,13 +3862,13 @@
               <w:spacing w:after="54"/>
               <w:ind w:right="733"/>
               <w:rPr>
-                <w:rFonts w:eastAsia="Arial" w:cs="Times New Roman"/>
+                <w:rFonts w:ascii="Bookman Old Style" w:eastAsia="Arial" w:hAnsi="Bookman Old Style" w:cs="Times New Roman"/>
                 <w:szCs w:val="24"/>
               </w:rPr>
             </w:pPr>
             <w:r>
               <w:rPr>
-                <w:rFonts w:eastAsia="Arial" w:cs="Times New Roman"/>
+                <w:rFonts w:ascii="Bookman Old Style" w:eastAsia="Arial" w:hAnsi="Bookman Old Style" w:cs="Times New Roman"/>
                 <w:b/>
                 <w:szCs w:val="24"/>
               </w:rPr>
@@ -3334,7 +3876,7 @@
             </w:r>
             <w:r>
               <w:rPr>
-                <w:rFonts w:eastAsia="Arial" w:cs="Times New Roman"/>
+                <w:rFonts w:ascii="Bookman Old Style" w:eastAsia="Arial" w:hAnsi="Bookman Old Style" w:cs="Times New Roman"/>
                 <w:szCs w:val="24"/>
               </w:rPr>
               <w:t xml:space="preserve">: </w:t>
@@ -3350,54 +3892,64 @@
               <w:spacing w:after="54"/>
               <w:ind w:right="733"/>
               <w:rPr>
-                <w:rFonts w:eastAsia="Arial" w:cs="Times New Roman"/>
+                <w:rFonts w:ascii="Bookman Old Style" w:eastAsia="Arial" w:hAnsi="Bookman Old Style" w:cs="Times New Roman"/>
                 <w:szCs w:val="24"/>
               </w:rPr>
             </w:pPr>
             <w:r>
               <w:rPr>
-                <w:rFonts w:eastAsia="Arial" w:cs="Times New Roman"/>
-                <w:szCs w:val="24"/>
-              </w:rPr>
-              <w:t xml:space="preserve">A estimativa inicial para a duração do Projeto de </w:t>
-            </w:r>
-            <w:r>
-              <w:rPr>
-                <w:szCs w:val="24"/>
-              </w:rPr>
-              <w:t>Sistema Integrado de Gestão de Perdidos e Achados</w:t>
-            </w:r>
-            <w:r>
-              <w:rPr>
-                <w:rFonts w:eastAsia="Arial" w:cs="Times New Roman"/>
+                <w:rFonts w:ascii="Bookman Old Style" w:eastAsia="Arial" w:hAnsi="Bookman Old Style" w:cs="Times New Roman"/>
+                <w:szCs w:val="24"/>
+              </w:rPr>
+              <w:t>A estimativa inicial para a duração do Projeto</w:t>
+            </w:r>
+            <w:r>
+              <w:rPr>
+                <w:rFonts w:ascii="Bookman Old Style" w:eastAsia="Arial" w:hAnsi="Bookman Old Style" w:cs="Times New Roman"/>
+                <w:szCs w:val="24"/>
+              </w:rPr>
+              <w:t xml:space="preserve"> </w:t>
+            </w:r>
+            <w:proofErr w:type="spellStart"/>
+            <w:r>
+              <w:rPr>
+                <w:rFonts w:ascii="Bookman Old Style" w:eastAsia="Arial" w:hAnsi="Bookman Old Style" w:cs="Times New Roman"/>
+                <w:szCs w:val="24"/>
+              </w:rPr>
+              <w:t>CaCaSi</w:t>
+            </w:r>
+            <w:proofErr w:type="spellEnd"/>
+            <w:r>
+              <w:rPr>
+                <w:rFonts w:ascii="Bookman Old Style" w:eastAsia="Arial" w:hAnsi="Bookman Old Style" w:cs="Times New Roman"/>
                 <w:szCs w:val="24"/>
               </w:rPr>
               <w:t xml:space="preserve"> é de aproximadamente </w:t>
             </w:r>
             <w:r>
               <w:rPr>
-                <w:rFonts w:eastAsia="Arial" w:cs="Times New Roman"/>
-                <w:szCs w:val="24"/>
-              </w:rPr>
-              <w:t>4</w:t>
-            </w:r>
-            <w:r>
-              <w:rPr>
-                <w:rFonts w:eastAsia="Arial" w:cs="Times New Roman"/>
+                <w:rFonts w:ascii="Bookman Old Style" w:eastAsia="Arial" w:hAnsi="Bookman Old Style" w:cs="Times New Roman"/>
+                <w:szCs w:val="24"/>
+              </w:rPr>
+              <w:t>2</w:t>
+            </w:r>
+            <w:r>
+              <w:rPr>
+                <w:rFonts w:ascii="Bookman Old Style" w:eastAsia="Arial" w:hAnsi="Bookman Old Style" w:cs="Times New Roman"/>
                 <w:szCs w:val="24"/>
               </w:rPr>
               <w:t xml:space="preserve"> meses com uma implementação ocorrendo no final do </w:t>
             </w:r>
             <w:r>
               <w:rPr>
-                <w:rFonts w:eastAsia="Arial" w:cs="Times New Roman"/>
-                <w:szCs w:val="24"/>
-              </w:rPr>
-              <w:t>terceiro</w:t>
-            </w:r>
-            <w:r>
-              <w:rPr>
-                <w:rFonts w:eastAsia="Arial" w:cs="Times New Roman"/>
+                <w:rFonts w:ascii="Bookman Old Style" w:eastAsia="Arial" w:hAnsi="Bookman Old Style" w:cs="Times New Roman"/>
+                <w:szCs w:val="24"/>
+              </w:rPr>
+              <w:t>segundo</w:t>
+            </w:r>
+            <w:r>
+              <w:rPr>
+                <w:rFonts w:ascii="Bookman Old Style" w:eastAsia="Arial" w:hAnsi="Bookman Old Style" w:cs="Times New Roman"/>
                 <w:szCs w:val="24"/>
               </w:rPr>
               <w:t xml:space="preserve"> mês;</w:t>
@@ -3408,14 +3960,14 @@
               <w:spacing w:after="54"/>
               <w:ind w:right="733"/>
               <w:rPr>
-                <w:rFonts w:eastAsia="Arial" w:cs="Times New Roman"/>
+                <w:rFonts w:ascii="Bookman Old Style" w:eastAsia="Arial" w:hAnsi="Bookman Old Style" w:cs="Times New Roman"/>
                 <w:b/>
                 <w:szCs w:val="24"/>
               </w:rPr>
             </w:pPr>
             <w:r>
               <w:rPr>
-                <w:rFonts w:eastAsia="Arial" w:cs="Times New Roman"/>
+                <w:rFonts w:ascii="Bookman Old Style" w:eastAsia="Arial" w:hAnsi="Bookman Old Style" w:cs="Times New Roman"/>
                 <w:b/>
                 <w:szCs w:val="24"/>
               </w:rPr>
@@ -3432,178 +3984,24 @@
               <w:spacing w:after="54"/>
               <w:ind w:right="733"/>
               <w:rPr>
-                <w:rFonts w:eastAsia="Arial" w:cs="Times New Roman"/>
+                <w:rFonts w:ascii="Bookman Old Style" w:eastAsia="Arial" w:hAnsi="Bookman Old Style" w:cs="Times New Roman"/>
                 <w:szCs w:val="24"/>
               </w:rPr>
             </w:pPr>
             <w:r>
               <w:rPr>
-                <w:rFonts w:eastAsia="Arial" w:cs="Times New Roman"/>
-                <w:szCs w:val="24"/>
-              </w:rPr>
-              <w:t>Computadores pessoais, servidor de hospedagem da aplicação, servidor de versionamento</w:t>
-            </w:r>
-          </w:p>
-          <w:p>
-            <w:pPr>
-              <w:spacing w:after="54"/>
-              <w:ind w:right="733"/>
-              <w:rPr>
-                <w:rFonts w:eastAsia="Arial" w:cs="Times New Roman"/>
-                <w:b/>
-                <w:szCs w:val="24"/>
-              </w:rPr>
-            </w:pPr>
-            <w:r>
-              <w:rPr>
-                <w:rFonts w:eastAsia="Arial" w:cs="Times New Roman"/>
-                <w:b/>
-                <w:szCs w:val="24"/>
-              </w:rPr>
-              <w:t>Orçamento</w:t>
-            </w:r>
-          </w:p>
-          <w:p>
-            <w:pPr>
-              <w:pStyle w:val="PargrafodaLista"/>
-              <w:numPr>
-                <w:ilvl w:val="0"/>
-                <w:numId w:val="13"/>
-              </w:numPr>
-              <w:spacing w:after="54"/>
-              <w:ind w:right="733"/>
-              <w:rPr>
-                <w:rFonts w:eastAsia="Arial" w:cs="Times New Roman"/>
-                <w:szCs w:val="24"/>
-              </w:rPr>
-            </w:pPr>
-            <w:r>
-              <w:rPr>
-                <w:rFonts w:eastAsia="Arial" w:cs="Times New Roman"/>
-                <w:szCs w:val="24"/>
-              </w:rPr>
-              <w:t xml:space="preserve">O orçamento aprovado para o </w:t>
-            </w:r>
-            <w:r>
-              <w:rPr>
-                <w:szCs w:val="24"/>
-              </w:rPr>
-              <w:t>Sistema Integrado de Gestão de Perdidos e Achados</w:t>
-            </w:r>
-            <w:r>
-              <w:rPr>
-                <w:rFonts w:eastAsia="Arial" w:cs="Times New Roman"/>
-                <w:szCs w:val="24"/>
-              </w:rPr>
-              <w:t xml:space="preserve"> é </w:t>
-            </w:r>
-            <w:r>
-              <w:rPr>
-                <w:rFonts w:eastAsia="Arial" w:cs="Times New Roman"/>
-                <w:color w:val="0070C0"/>
-                <w:szCs w:val="24"/>
-              </w:rPr>
-              <w:t>&lt;valor&gt;</w:t>
-            </w:r>
-            <w:r>
-              <w:rPr>
-                <w:rFonts w:eastAsia="Arial" w:cs="Times New Roman"/>
-                <w:szCs w:val="24"/>
-              </w:rPr>
-              <w:t>. O orçamento real será estimado após finalizar os requisitos.</w:t>
-            </w:r>
-            <w:r>
-              <w:rPr>
-                <w:rFonts w:eastAsia="Arial" w:cs="Times New Roman"/>
-                <w:szCs w:val="24"/>
-              </w:rPr>
-              <w:t xml:space="preserve"> </w:t>
-            </w:r>
-          </w:p>
-          <w:p>
-            <w:pPr>
-              <w:ind w:right="733"/>
-              <w:rPr>
-                <w:rFonts w:eastAsia="Arial" w:cs="Times New Roman"/>
-                <w:szCs w:val="24"/>
-              </w:rPr>
-            </w:pPr>
-            <w:r>
-              <w:rPr>
-                <w:rFonts w:eastAsia="Arial" w:cs="Times New Roman"/>
-                <w:b/>
-                <w:szCs w:val="24"/>
-              </w:rPr>
-              <w:t>Outros</w:t>
-            </w:r>
-            <w:r>
-              <w:rPr>
-                <w:rFonts w:eastAsia="Arial" w:cs="Times New Roman"/>
-                <w:szCs w:val="24"/>
-              </w:rPr>
-              <w:t xml:space="preserve">: </w:t>
-            </w:r>
-          </w:p>
-          <w:p>
-            <w:pPr>
-              <w:pStyle w:val="PargrafodaLista"/>
-              <w:numPr>
-                <w:ilvl w:val="0"/>
-                <w:numId w:val="13"/>
-              </w:numPr>
-              <w:spacing w:after="54"/>
-              <w:ind w:right="733"/>
-              <w:rPr>
-                <w:rFonts w:eastAsia="Arial" w:cs="Times New Roman"/>
-                <w:szCs w:val="24"/>
-              </w:rPr>
-            </w:pPr>
-            <w:r>
-              <w:rPr>
-                <w:rFonts w:eastAsia="Arial" w:cs="Times New Roman"/>
-                <w:szCs w:val="24"/>
-              </w:rPr>
-              <w:t xml:space="preserve">O orçamento aprovado para o </w:t>
-            </w:r>
-            <w:r>
-              <w:rPr>
-                <w:szCs w:val="24"/>
-              </w:rPr>
-              <w:t>Sistema Integrado de Gestão de Perdidos e Achados</w:t>
-            </w:r>
-            <w:r>
-              <w:rPr>
-                <w:rFonts w:eastAsia="Arial" w:cs="Times New Roman"/>
-                <w:szCs w:val="24"/>
-              </w:rPr>
-              <w:t xml:space="preserve"> é </w:t>
-            </w:r>
-            <w:r>
-              <w:rPr>
-                <w:rFonts w:eastAsia="Arial" w:cs="Times New Roman"/>
-                <w:color w:val="0070C0"/>
-                <w:szCs w:val="24"/>
-              </w:rPr>
-              <w:t>&lt;valor&gt;</w:t>
-            </w:r>
-            <w:r>
-              <w:rPr>
-                <w:rFonts w:eastAsia="Arial" w:cs="Times New Roman"/>
-                <w:szCs w:val="24"/>
-              </w:rPr>
-              <w:t xml:space="preserve">. O orçamento real será estimado após finalizar os requisitos. </w:t>
-            </w:r>
-            <w:bookmarkStart w:id="0" w:name="_GoBack"/>
-            <w:bookmarkEnd w:id="0"/>
-          </w:p>
-          <w:p>
-            <w:pPr>
-              <w:ind w:right="733"/>
-              <w:rPr>
-                <w:rFonts w:cs="Times New Roman"/>
-                <w:szCs w:val="24"/>
-              </w:rPr>
-            </w:pPr>
+                <w:rFonts w:ascii="Bookman Old Style" w:eastAsia="Arial" w:hAnsi="Bookman Old Style" w:cs="Times New Roman"/>
+                <w:szCs w:val="24"/>
+              </w:rPr>
+              <w:t>Computadores pessoais, servidor de versionamento</w:t>
+            </w:r>
+            <w:r>
+              <w:rPr>
+                <w:rFonts w:ascii="Bookman Old Style" w:eastAsia="Arial" w:hAnsi="Bookman Old Style" w:cs="Times New Roman"/>
+                <w:szCs w:val="24"/>
+              </w:rPr>
+              <w:t>.</w:t>
+            </w:r>
           </w:p>
         </w:tc>
       </w:tr>
@@ -3612,7 +4010,7 @@
       <w:pPr>
         <w:jc w:val="left"/>
         <w:rPr>
-          <w:rFonts w:cs="Times New Roman"/>
+          <w:rFonts w:ascii="Bookman Old Style" w:hAnsi="Bookman Old Style" w:cs="Times New Roman"/>
           <w:b/>
           <w:i/>
           <w:color w:val="002060"/>
@@ -4659,6 +5057,119 @@
     </w:lvl>
   </w:abstractNum>
   <w:abstractNum w:abstractNumId="6" w15:restartNumberingAfterBreak="0">
+    <w:nsid w:val="1D1F5DCC"/>
+    <w:multiLevelType w:val="hybridMultilevel"/>
+    <w:tmpl w:val="6EE85E24"/>
+    <w:lvl w:ilvl="0" w:tplc="08160001">
+      <w:start w:val="1"/>
+      <w:numFmt w:val="bullet"/>
+      <w:lvlText w:val=""/>
+      <w:lvlJc w:val="left"/>
+      <w:pPr>
+        <w:ind w:left="720" w:hanging="360"/>
+      </w:pPr>
+      <w:rPr>
+        <w:rFonts w:ascii="Symbol" w:hAnsi="Symbol" w:hint="default"/>
+      </w:rPr>
+    </w:lvl>
+    <w:lvl w:ilvl="1" w:tplc="08160003" w:tentative="1">
+      <w:start w:val="1"/>
+      <w:numFmt w:val="bullet"/>
+      <w:lvlText w:val="o"/>
+      <w:lvlJc w:val="left"/>
+      <w:pPr>
+        <w:ind w:left="1440" w:hanging="360"/>
+      </w:pPr>
+      <w:rPr>
+        <w:rFonts w:ascii="Courier New" w:hAnsi="Courier New" w:cs="Courier New" w:hint="default"/>
+      </w:rPr>
+    </w:lvl>
+    <w:lvl w:ilvl="2" w:tplc="08160005" w:tentative="1">
+      <w:start w:val="1"/>
+      <w:numFmt w:val="bullet"/>
+      <w:lvlText w:val=""/>
+      <w:lvlJc w:val="left"/>
+      <w:pPr>
+        <w:ind w:left="2160" w:hanging="360"/>
+      </w:pPr>
+      <w:rPr>
+        <w:rFonts w:ascii="Wingdings" w:hAnsi="Wingdings" w:hint="default"/>
+      </w:rPr>
+    </w:lvl>
+    <w:lvl w:ilvl="3" w:tplc="08160001" w:tentative="1">
+      <w:start w:val="1"/>
+      <w:numFmt w:val="bullet"/>
+      <w:lvlText w:val=""/>
+      <w:lvlJc w:val="left"/>
+      <w:pPr>
+        <w:ind w:left="2880" w:hanging="360"/>
+      </w:pPr>
+      <w:rPr>
+        <w:rFonts w:ascii="Symbol" w:hAnsi="Symbol" w:hint="default"/>
+      </w:rPr>
+    </w:lvl>
+    <w:lvl w:ilvl="4" w:tplc="08160003" w:tentative="1">
+      <w:start w:val="1"/>
+      <w:numFmt w:val="bullet"/>
+      <w:lvlText w:val="o"/>
+      <w:lvlJc w:val="left"/>
+      <w:pPr>
+        <w:ind w:left="3600" w:hanging="360"/>
+      </w:pPr>
+      <w:rPr>
+        <w:rFonts w:ascii="Courier New" w:hAnsi="Courier New" w:cs="Courier New" w:hint="default"/>
+      </w:rPr>
+    </w:lvl>
+    <w:lvl w:ilvl="5" w:tplc="08160005" w:tentative="1">
+      <w:start w:val="1"/>
+      <w:numFmt w:val="bullet"/>
+      <w:lvlText w:val=""/>
+      <w:lvlJc w:val="left"/>
+      <w:pPr>
+        <w:ind w:left="4320" w:hanging="360"/>
+      </w:pPr>
+      <w:rPr>
+        <w:rFonts w:ascii="Wingdings" w:hAnsi="Wingdings" w:hint="default"/>
+      </w:rPr>
+    </w:lvl>
+    <w:lvl w:ilvl="6" w:tplc="08160001" w:tentative="1">
+      <w:start w:val="1"/>
+      <w:numFmt w:val="bullet"/>
+      <w:lvlText w:val=""/>
+      <w:lvlJc w:val="left"/>
+      <w:pPr>
+        <w:ind w:left="5040" w:hanging="360"/>
+      </w:pPr>
+      <w:rPr>
+        <w:rFonts w:ascii="Symbol" w:hAnsi="Symbol" w:hint="default"/>
+      </w:rPr>
+    </w:lvl>
+    <w:lvl w:ilvl="7" w:tplc="08160003" w:tentative="1">
+      <w:start w:val="1"/>
+      <w:numFmt w:val="bullet"/>
+      <w:lvlText w:val="o"/>
+      <w:lvlJc w:val="left"/>
+      <w:pPr>
+        <w:ind w:left="5760" w:hanging="360"/>
+      </w:pPr>
+      <w:rPr>
+        <w:rFonts w:ascii="Courier New" w:hAnsi="Courier New" w:cs="Courier New" w:hint="default"/>
+      </w:rPr>
+    </w:lvl>
+    <w:lvl w:ilvl="8" w:tplc="08160005" w:tentative="1">
+      <w:start w:val="1"/>
+      <w:numFmt w:val="bullet"/>
+      <w:lvlText w:val=""/>
+      <w:lvlJc w:val="left"/>
+      <w:pPr>
+        <w:ind w:left="6480" w:hanging="360"/>
+      </w:pPr>
+      <w:rPr>
+        <w:rFonts w:ascii="Wingdings" w:hAnsi="Wingdings" w:hint="default"/>
+      </w:rPr>
+    </w:lvl>
+  </w:abstractNum>
+  <w:abstractNum w:abstractNumId="7" w15:restartNumberingAfterBreak="0">
     <w:nsid w:val="347519CA"/>
     <w:multiLevelType w:val="hybridMultilevel"/>
     <w:tmpl w:val="27DA547C"/>
@@ -4771,7 +5282,7 @@
       </w:rPr>
     </w:lvl>
   </w:abstractNum>
-  <w:abstractNum w:abstractNumId="7" w15:restartNumberingAfterBreak="0">
+  <w:abstractNum w:abstractNumId="8" w15:restartNumberingAfterBreak="0">
     <w:nsid w:val="3BED277B"/>
     <w:multiLevelType w:val="hybridMultilevel"/>
     <w:tmpl w:val="9230A0E2"/>
@@ -4884,7 +5395,7 @@
       </w:rPr>
     </w:lvl>
   </w:abstractNum>
-  <w:abstractNum w:abstractNumId="8" w15:restartNumberingAfterBreak="0">
+  <w:abstractNum w:abstractNumId="9" w15:restartNumberingAfterBreak="0">
     <w:nsid w:val="3E8E13F2"/>
     <w:multiLevelType w:val="hybridMultilevel"/>
     <w:tmpl w:val="E24E51BA"/>
@@ -5096,7 +5607,7 @@
       </w:rPr>
     </w:lvl>
   </w:abstractNum>
-  <w:abstractNum w:abstractNumId="9" w15:restartNumberingAfterBreak="0">
+  <w:abstractNum w:abstractNumId="10" w15:restartNumberingAfterBreak="0">
     <w:nsid w:val="5FEE0681"/>
     <w:multiLevelType w:val="hybridMultilevel"/>
     <w:tmpl w:val="8B1E9676"/>
@@ -5308,7 +5819,7 @@
       </w:rPr>
     </w:lvl>
   </w:abstractNum>
-  <w:abstractNum w:abstractNumId="10" w15:restartNumberingAfterBreak="0">
+  <w:abstractNum w:abstractNumId="11" w15:restartNumberingAfterBreak="0">
     <w:nsid w:val="60AC6B1E"/>
     <w:multiLevelType w:val="hybridMultilevel"/>
     <w:tmpl w:val="5DF4D988"/>
@@ -5520,7 +6031,7 @@
       </w:rPr>
     </w:lvl>
   </w:abstractNum>
-  <w:abstractNum w:abstractNumId="11" w15:restartNumberingAfterBreak="0">
+  <w:abstractNum w:abstractNumId="12" w15:restartNumberingAfterBreak="0">
     <w:nsid w:val="667C5D7C"/>
     <w:multiLevelType w:val="hybridMultilevel"/>
     <w:tmpl w:val="6CEABB18"/>
@@ -5644,7 +6155,7 @@
       </w:rPr>
     </w:lvl>
   </w:abstractNum>
-  <w:abstractNum w:abstractNumId="12" w15:restartNumberingAfterBreak="0">
+  <w:abstractNum w:abstractNumId="13" w15:restartNumberingAfterBreak="0">
     <w:nsid w:val="6FFD12FA"/>
     <w:multiLevelType w:val="hybridMultilevel"/>
     <w:tmpl w:val="012688A8"/>
@@ -5730,7 +6241,7 @@
       </w:pPr>
     </w:lvl>
   </w:abstractNum>
-  <w:abstractNum w:abstractNumId="13" w15:restartNumberingAfterBreak="0">
+  <w:abstractNum w:abstractNumId="14" w15:restartNumberingAfterBreak="0">
     <w:nsid w:val="74DB346E"/>
     <w:multiLevelType w:val="hybridMultilevel"/>
     <w:tmpl w:val="1772D544"/>
@@ -5843,7 +6354,7 @@
       </w:rPr>
     </w:lvl>
   </w:abstractNum>
-  <w:abstractNum w:abstractNumId="14" w15:restartNumberingAfterBreak="0">
+  <w:abstractNum w:abstractNumId="15" w15:restartNumberingAfterBreak="0">
     <w:nsid w:val="7D3779DF"/>
     <w:multiLevelType w:val="hybridMultilevel"/>
     <w:tmpl w:val="6A7C8800"/>
@@ -5967,7 +6478,7 @@
       </w:rPr>
     </w:lvl>
   </w:abstractNum>
-  <w:abstractNum w:abstractNumId="15" w15:restartNumberingAfterBreak="0">
+  <w:abstractNum w:abstractNumId="16" w15:restartNumberingAfterBreak="0">
     <w:nsid w:val="7F5D6260"/>
     <w:multiLevelType w:val="hybridMultilevel"/>
     <w:tmpl w:val="7DA24408"/>
@@ -6180,28 +6691,28 @@
     </w:lvl>
   </w:abstractNum>
   <w:num w:numId="1">
+    <w:abstractNumId w:val="11"/>
+  </w:num>
+  <w:num w:numId="2">
+    <w:abstractNumId w:val="16"/>
+  </w:num>
+  <w:num w:numId="3">
     <w:abstractNumId w:val="10"/>
   </w:num>
-  <w:num w:numId="2">
-    <w:abstractNumId w:val="15"/>
-  </w:num>
-  <w:num w:numId="3">
+  <w:num w:numId="4">
     <w:abstractNumId w:val="9"/>
   </w:num>
-  <w:num w:numId="4">
+  <w:num w:numId="5">
+    <w:abstractNumId w:val="7"/>
+  </w:num>
+  <w:num w:numId="6">
+    <w:abstractNumId w:val="14"/>
+  </w:num>
+  <w:num w:numId="7">
     <w:abstractNumId w:val="8"/>
   </w:num>
-  <w:num w:numId="5">
-    <w:abstractNumId w:val="6"/>
-  </w:num>
-  <w:num w:numId="6">
-    <w:abstractNumId w:val="13"/>
-  </w:num>
-  <w:num w:numId="7">
-    <w:abstractNumId w:val="7"/>
-  </w:num>
   <w:num w:numId="8">
-    <w:abstractNumId w:val="11"/>
+    <w:abstractNumId w:val="12"/>
   </w:num>
   <w:num w:numId="9">
     <w:abstractNumId w:val="2"/>
@@ -6210,7 +6721,7 @@
     <w:abstractNumId w:val="5"/>
   </w:num>
   <w:num w:numId="11">
-    <w:abstractNumId w:val="14"/>
+    <w:abstractNumId w:val="15"/>
   </w:num>
   <w:num w:numId="12">
     <w:abstractNumId w:val="0"/>
@@ -6225,7 +6736,7 @@
     <w:abstractNumId w:val="1"/>
   </w:num>
   <w:num w:numId="16">
-    <w:abstractNumId w:val="12"/>
+    <w:abstractNumId w:val="13"/>
     <w:lvlOverride w:ilvl="0">
       <w:startOverride w:val="1"/>
     </w:lvlOverride>
@@ -6253,6 +6764,9 @@
     <w:lvlOverride w:ilvl="8">
       <w:startOverride w:val="1"/>
     </w:lvlOverride>
+  </w:num>
+  <w:num w:numId="17">
+    <w:abstractNumId w:val="6"/>
   </w:num>
 </w:numbering>
 </file>
@@ -7324,7 +7838,7 @@
 </file>
 
 <file path=customXml/itemProps1.xml><?xml version="1.0" encoding="utf-8"?>
-<ds:datastoreItem xmlns:ds="http://schemas.openxmlformats.org/officeDocument/2006/customXml" ds:itemID="{162AEB0D-AA48-496E-BEC3-03D7A5E1D282}">
+<ds:datastoreItem xmlns:ds="http://schemas.openxmlformats.org/officeDocument/2006/customXml" ds:itemID="{8030E65E-44FC-4A12-BD1D-C58A899844CF}">
   <ds:schemaRefs>
     <ds:schemaRef ds:uri="http://schemas.openxmlformats.org/officeDocument/2006/bibliography"/>
   </ds:schemaRefs>

</xml_diff>